<commit_message>
Update model oom && architecture design, version 1.2,
</commit_message>
<xml_diff>
--- a/document/model/软件架构文档.docx
+++ b/document/model/软件架构文档.docx
@@ -9,45 +9,9 @@
       </w:pPr>
       <w:r>
         <w:rPr>
-          <w:rFonts w:ascii="Arial" w:hAnsi="Arial"/>
-        </w:rPr>
-        <w:fldChar w:fldCharType="begin"/>
-      </w:r>
-      <w:r>
-        <w:rPr>
-          <w:rFonts w:ascii="Arial" w:hAnsi="Arial"/>
-        </w:rPr>
-        <w:instrText xml:space="preserve"> SUBJECT  \* MERGEFORMAT </w:instrText>
-      </w:r>
-      <w:r>
-        <w:rPr>
-          <w:rFonts w:ascii="Arial" w:hAnsi="Arial"/>
-        </w:rPr>
-        <w:fldChar w:fldCharType="separate"/>
-      </w:r>
-      <w:r>
-        <w:rPr>
-          <w:rFonts w:ascii="Arial" w:hAnsi="Arial" w:hint="eastAsia"/>
-        </w:rPr>
-        <w:t>&lt;</w:t>
-      </w:r>
-      <w:r>
-        <w:rPr>
-          <w:rFonts w:ascii="Arial" w:hAnsi="Arial" w:hint="eastAsia"/>
-        </w:rPr>
-        <w:t>项目名称</w:t>
-      </w:r>
-      <w:r>
-        <w:rPr>
-          <w:rFonts w:ascii="Arial" w:hAnsi="Arial" w:hint="eastAsia"/>
-        </w:rPr>
-        <w:t>&gt;</w:t>
-      </w:r>
-      <w:r>
-        <w:rPr>
-          <w:rFonts w:ascii="Arial" w:hAnsi="Arial"/>
-        </w:rPr>
-        <w:fldChar w:fldCharType="end"/>
+          <w:rFonts w:hint="eastAsia"/>
+        </w:rPr>
+        <w:t>即应——匹配信息发布平台</w:t>
       </w:r>
     </w:p>
     <w:p>
@@ -112,7 +76,21 @@
           <w:rFonts w:ascii="Arial" w:hAnsi="Arial"/>
           <w:sz w:val="28"/>
         </w:rPr>
-        <w:t xml:space="preserve"> &lt;1.0&gt;</w:t>
+        <w:t xml:space="preserve"> &lt;1.</w:t>
+      </w:r>
+      <w:r>
+        <w:rPr>
+          <w:rFonts w:ascii="Arial" w:hAnsi="Arial" w:hint="eastAsia"/>
+          <w:sz w:val="28"/>
+        </w:rPr>
+        <w:t>1</w:t>
+      </w:r>
+      <w:r>
+        <w:rPr>
+          <w:rFonts w:ascii="Arial" w:hAnsi="Arial"/>
+          <w:sz w:val="28"/>
+        </w:rPr>
+        <w:t>&gt;</w:t>
       </w:r>
     </w:p>
     <w:p>
@@ -693,7 +671,96 @@
               <w:rPr>
                 <w:rFonts w:hint="eastAsia"/>
               </w:rPr>
-              <w:t>赵胜龙</w:t>
+              <w:t>855小组</w:t>
+            </w:r>
+          </w:p>
+        </w:tc>
+      </w:tr>
+      <w:tr>
+        <w:tc>
+          <w:tcPr>
+            <w:tcW w:w="2304" w:type="dxa"/>
+          </w:tcPr>
+          <w:p>
+            <w:pPr>
+              <w:pStyle w:val="Tabletext"/>
+              <w:rPr>
+                <w:rFonts w:hint="eastAsia"/>
+              </w:rPr>
+            </w:pPr>
+            <w:r>
+              <w:rPr>
+                <w:rFonts w:hint="eastAsia"/>
+              </w:rPr>
+              <w:t>&lt;</w:t>
+            </w:r>
+            <w:r>
+              <w:t>09/07/2019?</w:t>
+            </w:r>
+          </w:p>
+        </w:tc>
+        <w:tc>
+          <w:tcPr>
+            <w:tcW w:w="1152" w:type="dxa"/>
+          </w:tcPr>
+          <w:p>
+            <w:pPr>
+              <w:pStyle w:val="Tabletext"/>
+            </w:pPr>
+            <w:r>
+              <w:rPr>
+                <w:rFonts w:hint="eastAsia"/>
+              </w:rPr>
+              <w:t>&lt;</w:t>
+            </w:r>
+            <w:r>
+              <w:t>1.1&gt;</w:t>
+            </w:r>
+          </w:p>
+        </w:tc>
+        <w:tc>
+          <w:tcPr>
+            <w:tcW w:w="3744" w:type="dxa"/>
+          </w:tcPr>
+          <w:p>
+            <w:pPr>
+              <w:pStyle w:val="Tabletext"/>
+            </w:pPr>
+            <w:r>
+              <w:rPr>
+                <w:rFonts w:hint="eastAsia"/>
+              </w:rPr>
+              <w:t>了解技术</w:t>
+            </w:r>
+            <w:proofErr w:type="gramStart"/>
+            <w:r>
+              <w:rPr>
+                <w:rFonts w:hint="eastAsia"/>
+              </w:rPr>
+              <w:t>栈</w:t>
+            </w:r>
+            <w:proofErr w:type="gramEnd"/>
+            <w:r>
+              <w:rPr>
+                <w:rFonts w:hint="eastAsia"/>
+              </w:rPr>
+              <w:t>之后，完善架构设计</w:t>
+            </w:r>
+          </w:p>
+        </w:tc>
+        <w:tc>
+          <w:tcPr>
+            <w:tcW w:w="2304" w:type="dxa"/>
+          </w:tcPr>
+          <w:p>
+            <w:pPr>
+              <w:pStyle w:val="Tabletext"/>
+            </w:pPr>
+            <w:r>
+              <w:rPr>
+                <w:rFonts w:hint="eastAsia"/>
+              </w:rPr>
+              <w:t>855小组</w:t>
             </w:r>
           </w:p>
         </w:tc>
@@ -1957,42 +2024,6 @@
     </w:p>
     <w:p>
       <w:pPr>
-        <w:pStyle w:val="InfoBlue"/>
-      </w:pPr>
-      <w:r>
-        <w:rPr>
-          <w:rFonts w:ascii="Times New Roman"/>
-        </w:rPr>
-        <w:t>[</w:t>
-      </w:r>
-      <w:r>
-        <w:rPr>
-          <w:rFonts w:hint="eastAsia"/>
-        </w:rPr>
-        <w:t>本节确定此</w:t>
-      </w:r>
-      <w:r>
-        <w:rPr>
-          <w:rFonts w:hint="eastAsia"/>
-          <w:b/>
-        </w:rPr>
-        <w:t>软件构架文档</w:t>
-      </w:r>
-      <w:r>
-        <w:rPr>
-          <w:rFonts w:hint="eastAsia"/>
-        </w:rPr>
-        <w:t>在整个项目文档中的作用或目的，并对此文档的结构进行简要说明。应确定此文档的特定读者，并指出他们应该如何使用此文档。</w:t>
-      </w:r>
-      <w:r>
-        <w:rPr>
-          <w:rFonts w:ascii="Times New Roman"/>
-        </w:rPr>
-        <w:t>]</w:t>
-      </w:r>
-    </w:p>
-    <w:p>
-      <w:pPr>
         <w:pStyle w:val="2"/>
       </w:pPr>
       <w:bookmarkStart w:id="2" w:name="_Toc356851227"/>
@@ -2003,45 +2034,6 @@
         <w:t>参考资料</w:t>
       </w:r>
       <w:bookmarkEnd w:id="2"/>
-    </w:p>
-    <w:p>
-      <w:pPr>
-        <w:pStyle w:val="InfoBlue"/>
-        <w:rPr>
-          <w:rFonts w:ascii="Times New Roman"/>
-        </w:rPr>
-      </w:pPr>
-      <w:r>
-        <w:rPr>
-          <w:rFonts w:ascii="Times New Roman"/>
-        </w:rPr>
-        <w:t>[</w:t>
-      </w:r>
-      <w:r>
-        <w:rPr>
-          <w:rFonts w:hint="eastAsia"/>
-        </w:rPr>
-        <w:t>本小节应完整地列出此</w:t>
-      </w:r>
-      <w:r>
-        <w:rPr>
-          <w:rFonts w:hint="eastAsia"/>
-          <w:b/>
-        </w:rPr>
-        <w:t>软件构架文档</w:t>
-      </w:r>
-      <w:r>
-        <w:rPr>
-          <w:rFonts w:hint="eastAsia"/>
-        </w:rPr>
-        <w:t>中其他部分所引用的所有文档。每个文档应标有标题、报告号（如果适用）、日期和出版单位。列出可从中获取这些参考资料的来源。这些信息可以通过引用附录或其他文档来提供。</w:t>
-      </w:r>
-      <w:r>
-        <w:rPr>
-          <w:rFonts w:ascii="Times New Roman"/>
-        </w:rPr>
-        <w:t>]</w:t>
-      </w:r>
     </w:p>
     <w:p>
       <w:pPr>
@@ -2055,21 +2047,25 @@
         <w:rPr>
           <w:rFonts w:hint="eastAsia"/>
         </w:rPr>
-        <w:t>即</w:t>
-      </w:r>
-      <w:proofErr w:type="gramStart"/>
-      <w:r>
-        <w:rPr>
-          <w:rFonts w:hint="eastAsia"/>
-        </w:rPr>
-        <w:t>应拼单</w:t>
-      </w:r>
-      <w:proofErr w:type="gramEnd"/>
-      <w:r>
-        <w:rPr>
-          <w:rFonts w:hint="eastAsia"/>
-        </w:rPr>
-        <w:t>/活动一体化信息平台需求规约，1</w:t>
+        <w:t>即应匹配</w:t>
+      </w:r>
+      <w:r>
+        <w:rPr>
+          <w:rFonts w:hint="eastAsia"/>
+        </w:rPr>
+        <w:t>信息</w:t>
+      </w:r>
+      <w:r>
+        <w:rPr>
+          <w:rFonts w:hint="eastAsia"/>
+        </w:rPr>
+        <w:t>发布</w:t>
+      </w:r>
+      <w:r>
+        <w:rPr>
+          <w:rFonts w:hint="eastAsia"/>
+        </w:rPr>
+        <w:t>平台需求规约，1</w:t>
       </w:r>
       <w:r>
         <w:t>.2</w:t>
@@ -2098,6 +2094,45 @@
           <w:numId w:val="23"/>
         </w:numPr>
       </w:pPr>
+      <w:r>
+        <w:rPr>
+          <w:rFonts w:hint="eastAsia"/>
+        </w:rPr>
+        <w:t>即应匹配信息发布平台架构设计</w:t>
+      </w:r>
+      <w:r>
+        <w:rPr>
+          <w:rFonts w:hint="eastAsia"/>
+        </w:rPr>
+        <w:t xml:space="preserve">模型 </w:t>
+      </w:r>
+      <w:r>
+        <w:t>OOM</w:t>
+      </w:r>
+      <w:r>
+        <w:rPr>
+          <w:rFonts w:hint="eastAsia"/>
+        </w:rPr>
+        <w:t>，</w:t>
+      </w:r>
+      <w:r>
+        <w:t xml:space="preserve"> 1.2</w:t>
+      </w:r>
+      <w:r>
+        <w:rPr>
+          <w:rFonts w:hint="eastAsia"/>
+        </w:rPr>
+        <w:t>版， summer</w:t>
+      </w:r>
+      <w:r>
+        <w:t>855</w:t>
+      </w:r>
+      <w:r>
+        <w:rPr>
+          <w:rFonts w:hint="eastAsia"/>
+        </w:rPr>
+        <w:t>小组</w:t>
+      </w:r>
     </w:p>
     <w:p>
       <w:pPr>
@@ -2117,9 +2152,6 @@
       <w:pPr>
         <w:pStyle w:val="a9"/>
         <w:ind w:left="0"/>
-        <w:rPr>
-          <w:rFonts w:hint="eastAsia"/>
-        </w:rPr>
       </w:pPr>
       <w:r>
         <w:rPr>
@@ -2191,54 +2223,257 @@
         <w:rPr>
           <w:rFonts w:hint="eastAsia"/>
         </w:rPr>
+        <w:t>上图为“即应——拼单/活动一体化信息平台”的用例视图，所有</w:t>
+      </w:r>
+      <w:proofErr w:type="spellStart"/>
+      <w:r>
+        <w:rPr>
+          <w:rFonts w:hint="eastAsia"/>
+        </w:rPr>
+        <w:t>u</w:t>
+      </w:r>
+      <w:r>
+        <w:t>secase</w:t>
+      </w:r>
+      <w:proofErr w:type="spellEnd"/>
+      <w:r>
+        <w:rPr>
+          <w:rFonts w:hint="eastAsia"/>
+        </w:rPr>
+        <w:t>为普通用户的核心功能。</w:t>
+      </w:r>
+    </w:p>
+    <w:p>
+      <w:pPr>
+        <w:pStyle w:val="a9"/>
+      </w:pPr>
+      <w:r>
+        <w:rPr>
+          <w:rFonts w:hint="eastAsia"/>
+        </w:rPr>
+        <w:t>其中</w:t>
+      </w:r>
+      <w:r>
+        <w:rPr>
+          <w:rFonts w:hint="eastAsia"/>
+        </w:rPr>
+        <w:t>用户核心功能如下：</w:t>
+      </w:r>
+    </w:p>
+    <w:p>
+      <w:pPr>
+        <w:pStyle w:val="a9"/>
+      </w:pPr>
+      <w:r>
+        <w:rPr>
+          <w:rFonts w:hint="eastAsia"/>
+          <w:b/>
+        </w:rPr>
+        <w:t>发布</w:t>
+      </w:r>
+      <w:proofErr w:type="gramStart"/>
+      <w:r>
+        <w:rPr>
+          <w:rFonts w:hint="eastAsia"/>
+          <w:b/>
+        </w:rPr>
+        <w:t>网购拼单</w:t>
+      </w:r>
+      <w:proofErr w:type="gramEnd"/>
+      <w:r>
+        <w:rPr>
+          <w:rFonts w:hint="eastAsia"/>
+          <w:b/>
+        </w:rPr>
+        <w:t>/外卖</w:t>
+      </w:r>
+      <w:proofErr w:type="gramStart"/>
+      <w:r>
+        <w:rPr>
+          <w:rFonts w:hint="eastAsia"/>
+          <w:b/>
+        </w:rPr>
+        <w:t>拼单/拼车</w:t>
+      </w:r>
+      <w:proofErr w:type="gramEnd"/>
+      <w:r>
+        <w:rPr>
+          <w:rFonts w:hint="eastAsia"/>
+          <w:b/>
+        </w:rPr>
+        <w:t>/简单活动信息</w:t>
+      </w:r>
+      <w:r>
+        <w:rPr>
+          <w:rFonts w:hint="eastAsia"/>
+        </w:rPr>
+        <w:t>是</w:t>
+      </w:r>
+      <w:r>
+        <w:rPr>
+          <w:rFonts w:hint="eastAsia"/>
+        </w:rPr>
+        <w:t>用户使用即应的最主要原因，用户通过此功能发布信息，从而找到理想的用户一起</w:t>
+      </w:r>
+      <w:proofErr w:type="gramStart"/>
+      <w:r>
+        <w:rPr>
+          <w:rFonts w:hint="eastAsia"/>
+        </w:rPr>
+        <w:t>进行拼单</w:t>
+      </w:r>
+      <w:proofErr w:type="gramEnd"/>
+      <w:r>
+        <w:rPr>
+          <w:rFonts w:hint="eastAsia"/>
+        </w:rPr>
+        <w:t>/活动，从而减免邮费，</w:t>
+      </w:r>
+      <w:r>
+        <w:rPr>
+          <w:rFonts w:hint="eastAsia"/>
+        </w:rPr>
+        <w:t>获取</w:t>
+      </w:r>
+      <w:r>
+        <w:rPr>
+          <w:rFonts w:hint="eastAsia"/>
+        </w:rPr>
+        <w:t>更低的价格，</w:t>
+      </w:r>
+      <w:r>
+        <w:rPr>
+          <w:rFonts w:hint="eastAsia"/>
+        </w:rPr>
+        <w:t>通过</w:t>
+      </w:r>
+      <w:r>
+        <w:rPr>
+          <w:rFonts w:hint="eastAsia"/>
+        </w:rPr>
+        <w:t>更便捷的</w:t>
+      </w:r>
+      <w:r>
+        <w:rPr>
+          <w:rFonts w:hint="eastAsia"/>
+        </w:rPr>
+        <w:t>方式，来找到理想的朋友。</w:t>
+      </w:r>
+    </w:p>
+    <w:p>
+      <w:pPr>
+        <w:pStyle w:val="a9"/>
+      </w:pPr>
+      <w:r>
+        <w:rPr>
+          <w:rFonts w:hint="eastAsia"/>
+          <w:b/>
+        </w:rPr>
         <w:lastRenderedPageBreak/>
-        <w:t>上图为“即应——拼单/活动一体化信息平台”的用例视图，所有</w:t>
-      </w:r>
-      <w:proofErr w:type="spellStart"/>
-      <w:r>
-        <w:rPr>
-          <w:rFonts w:hint="eastAsia"/>
-        </w:rPr>
-        <w:t>u</w:t>
-      </w:r>
-      <w:r>
-        <w:t>secase</w:t>
-      </w:r>
-      <w:proofErr w:type="spellEnd"/>
-      <w:r>
-        <w:rPr>
-          <w:rFonts w:hint="eastAsia"/>
-        </w:rPr>
-        <w:t>为普通用户的核心功能。</w:t>
+        <w:t>浏览</w:t>
+      </w:r>
+      <w:proofErr w:type="gramStart"/>
+      <w:r>
+        <w:rPr>
+          <w:rFonts w:hint="eastAsia"/>
+          <w:b/>
+        </w:rPr>
+        <w:t>网购拼单</w:t>
+      </w:r>
+      <w:proofErr w:type="gramEnd"/>
+      <w:r>
+        <w:rPr>
+          <w:rFonts w:hint="eastAsia"/>
+          <w:b/>
+        </w:rPr>
+        <w:t>/外卖</w:t>
+      </w:r>
+      <w:proofErr w:type="gramStart"/>
+      <w:r>
+        <w:rPr>
+          <w:rFonts w:hint="eastAsia"/>
+          <w:b/>
+        </w:rPr>
+        <w:t>拼单/拼车</w:t>
+      </w:r>
+      <w:proofErr w:type="gramEnd"/>
+      <w:r>
+        <w:rPr>
+          <w:rFonts w:hint="eastAsia"/>
+          <w:b/>
+        </w:rPr>
+        <w:t>/</w:t>
+      </w:r>
+      <w:r>
+        <w:rPr>
+          <w:rFonts w:hint="eastAsia"/>
+          <w:b/>
+        </w:rPr>
+        <w:t>简单活动</w:t>
+      </w:r>
+      <w:r>
+        <w:rPr>
+          <w:rFonts w:hint="eastAsia"/>
+        </w:rPr>
+        <w:t>是用户寻找理想的条目的途径，用户通过搜索等方法找到想要参加的条目，然后申请加入。</w:t>
       </w:r>
     </w:p>
     <w:p>
       <w:pPr>
         <w:pStyle w:val="a9"/>
       </w:pPr>
-      <w:r>
-        <w:rPr>
-          <w:rFonts w:hint="eastAsia"/>
-        </w:rPr>
-        <w:t>其中</w:t>
-      </w:r>
-      <w:r>
-        <w:rPr>
-          <w:rFonts w:hint="eastAsia"/>
-        </w:rPr>
-        <w:t>用户核心功能如下：</w:t>
+      <w:proofErr w:type="gramStart"/>
+      <w:r>
+        <w:rPr>
+          <w:rFonts w:hint="eastAsia"/>
+          <w:b/>
+        </w:rPr>
+        <w:t>接受网购拼单</w:t>
+      </w:r>
+      <w:proofErr w:type="gramEnd"/>
+      <w:r>
+        <w:rPr>
+          <w:rFonts w:hint="eastAsia"/>
+          <w:b/>
+        </w:rPr>
+        <w:t>/外卖</w:t>
+      </w:r>
+      <w:proofErr w:type="gramStart"/>
+      <w:r>
+        <w:rPr>
+          <w:rFonts w:hint="eastAsia"/>
+          <w:b/>
+        </w:rPr>
+        <w:t>拼单/拼车</w:t>
+      </w:r>
+      <w:proofErr w:type="gramEnd"/>
+      <w:r>
+        <w:rPr>
+          <w:rFonts w:hint="eastAsia"/>
+          <w:b/>
+        </w:rPr>
+        <w:t>/简单活动申请</w:t>
+      </w:r>
+      <w:r>
+        <w:rPr>
+          <w:rFonts w:hint="eastAsia"/>
+        </w:rPr>
+        <w:t>，用户可以再次接受申请，也可以拒绝申请。</w:t>
       </w:r>
     </w:p>
     <w:p>
       <w:pPr>
         <w:pStyle w:val="a9"/>
-      </w:pPr>
-      <w:r>
-        <w:rPr>
-          <w:rFonts w:hint="eastAsia"/>
+        <w:rPr>
           <w:b/>
         </w:rPr>
-        <w:t>发布</w:t>
+      </w:pPr>
+      <w:r>
+        <w:rPr>
+          <w:rFonts w:hint="eastAsia"/>
+          <w:b/>
+        </w:rPr>
+        <w:t>浏览我的</w:t>
       </w:r>
       <w:proofErr w:type="gramStart"/>
       <w:r>
@@ -2270,63 +2505,62 @@
           <w:rFonts w:hint="eastAsia"/>
           <w:b/>
         </w:rPr>
-        <w:t>/简单活动信息</w:t>
-      </w:r>
-      <w:r>
-        <w:rPr>
-          <w:rFonts w:hint="eastAsia"/>
-        </w:rPr>
-        <w:t>是</w:t>
-      </w:r>
-      <w:r>
-        <w:rPr>
-          <w:rFonts w:hint="eastAsia"/>
-        </w:rPr>
-        <w:t>用户使用即应的最主要原因，用户通过此功能发布信息，从而找到理想的用户一起</w:t>
-      </w:r>
+        <w:t>/简单活动</w:t>
+      </w:r>
+      <w:r>
+        <w:rPr>
+          <w:rFonts w:hint="eastAsia"/>
+        </w:rPr>
+        <w:t>，用户</w:t>
+      </w:r>
+      <w:r>
+        <w:rPr>
+          <w:rFonts w:hint="eastAsia"/>
+        </w:rPr>
+        <w:t>可以查看自己参与的条目，并对其中的条目进行管理，包括退出等</w:t>
+      </w:r>
+    </w:p>
+    <w:p>
+      <w:pPr>
+        <w:pStyle w:val="a9"/>
+      </w:pPr>
       <w:proofErr w:type="gramStart"/>
       <w:r>
         <w:rPr>
           <w:rFonts w:hint="eastAsia"/>
-        </w:rPr>
-        <w:t>进行拼单</w:t>
+          <w:b/>
+        </w:rPr>
+        <w:t>网购拼单</w:t>
       </w:r>
       <w:proofErr w:type="gramEnd"/>
       <w:r>
         <w:rPr>
           <w:rFonts w:hint="eastAsia"/>
-        </w:rPr>
-        <w:t>/活动，从而减免邮费，</w:t>
-      </w:r>
-      <w:r>
-        <w:rPr>
-          <w:rFonts w:hint="eastAsia"/>
-        </w:rPr>
-        <w:t>获取</w:t>
-      </w:r>
-      <w:r>
-        <w:rPr>
-          <w:rFonts w:hint="eastAsia"/>
-        </w:rPr>
-        <w:t>更低的价格，</w:t>
-      </w:r>
-      <w:r>
-        <w:rPr>
-          <w:rFonts w:hint="eastAsia"/>
-        </w:rPr>
-        <w:t>通过</w:t>
-      </w:r>
-      <w:r>
-        <w:rPr>
-          <w:rFonts w:hint="eastAsia"/>
-        </w:rPr>
-        <w:t>更便捷的</w:t>
-      </w:r>
-      <w:r>
-        <w:rPr>
-          <w:rFonts w:hint="eastAsia"/>
-        </w:rPr>
-        <w:t>方式，来找到理想的朋友。</w:t>
+          <w:b/>
+        </w:rPr>
+        <w:t>/外卖</w:t>
+      </w:r>
+      <w:proofErr w:type="gramStart"/>
+      <w:r>
+        <w:rPr>
+          <w:rFonts w:hint="eastAsia"/>
+          <w:b/>
+        </w:rPr>
+        <w:t>拼单/拼车</w:t>
+      </w:r>
+      <w:proofErr w:type="gramEnd"/>
+      <w:r>
+        <w:rPr>
+          <w:rFonts w:hint="eastAsia"/>
+          <w:b/>
+        </w:rPr>
+        <w:t>/简单活动成员管理</w:t>
+      </w:r>
+      <w:r>
+        <w:rPr>
+          <w:rFonts w:hint="eastAsia"/>
+        </w:rPr>
+        <w:t>是信息发布者的权限，发布者可以对参与进来的用户网友进行筛选，可以统一用户的加入，也可以踢出用户。</w:t>
       </w:r>
     </w:p>
     <w:p>
@@ -2336,9 +2570,41 @@
       <w:r>
         <w:rPr>
           <w:rFonts w:hint="eastAsia"/>
+        </w:rPr>
+        <w:t>管理员核心功能如下：</w:t>
+      </w:r>
+    </w:p>
+    <w:p>
+      <w:pPr>
+        <w:pStyle w:val="a9"/>
+      </w:pPr>
+      <w:r>
+        <w:rPr>
+          <w:rFonts w:hint="eastAsia"/>
           <w:b/>
         </w:rPr>
-        <w:t>浏览</w:t>
+        <w:t>管理用户</w:t>
+      </w:r>
+      <w:r>
+        <w:rPr>
+          <w:rFonts w:hint="eastAsia"/>
+        </w:rPr>
+        <w:t>，包括封禁，解除封禁，处理用户的举报</w:t>
+      </w:r>
+    </w:p>
+    <w:p>
+      <w:pPr>
+        <w:pStyle w:val="a9"/>
+        <w:rPr>
+          <w:rFonts w:hint="eastAsia"/>
+        </w:rPr>
+      </w:pPr>
+      <w:r>
+        <w:rPr>
+          <w:rFonts w:hint="eastAsia"/>
+          <w:b/>
+        </w:rPr>
+        <w:t>管理平台内</w:t>
       </w:r>
       <w:proofErr w:type="gramStart"/>
       <w:r>
@@ -2370,252 +2636,6 @@
           <w:rFonts w:hint="eastAsia"/>
           <w:b/>
         </w:rPr>
-        <w:t>/</w:t>
-      </w:r>
-      <w:r>
-        <w:rPr>
-          <w:rFonts w:hint="eastAsia"/>
-          <w:b/>
-        </w:rPr>
-        <w:t>简单活动</w:t>
-      </w:r>
-      <w:r>
-        <w:rPr>
-          <w:rFonts w:hint="eastAsia"/>
-        </w:rPr>
-        <w:t>是用户寻找理想的条目的途径，用户通过搜索等方法找到想要参加的条目，然后申请加入。</w:t>
-      </w:r>
-    </w:p>
-    <w:p>
-      <w:pPr>
-        <w:pStyle w:val="a9"/>
-      </w:pPr>
-      <w:proofErr w:type="gramStart"/>
-      <w:r>
-        <w:rPr>
-          <w:rFonts w:hint="eastAsia"/>
-          <w:b/>
-        </w:rPr>
-        <w:t>接受</w:t>
-      </w:r>
-      <w:r>
-        <w:rPr>
-          <w:rFonts w:hint="eastAsia"/>
-          <w:b/>
-        </w:rPr>
-        <w:t>网购拼单</w:t>
-      </w:r>
-      <w:proofErr w:type="gramEnd"/>
-      <w:r>
-        <w:rPr>
-          <w:rFonts w:hint="eastAsia"/>
-          <w:b/>
-        </w:rPr>
-        <w:t>/外卖</w:t>
-      </w:r>
-      <w:proofErr w:type="gramStart"/>
-      <w:r>
-        <w:rPr>
-          <w:rFonts w:hint="eastAsia"/>
-          <w:b/>
-        </w:rPr>
-        <w:t>拼单/拼车</w:t>
-      </w:r>
-      <w:proofErr w:type="gramEnd"/>
-      <w:r>
-        <w:rPr>
-          <w:rFonts w:hint="eastAsia"/>
-          <w:b/>
-        </w:rPr>
-        <w:t>/简单活动</w:t>
-      </w:r>
-      <w:r>
-        <w:rPr>
-          <w:rFonts w:hint="eastAsia"/>
-          <w:b/>
-        </w:rPr>
-        <w:t>申请</w:t>
-      </w:r>
-      <w:r>
-        <w:rPr>
-          <w:rFonts w:hint="eastAsia"/>
-        </w:rPr>
-        <w:t>，用户可以再次接受申请，也可以拒绝申请。</w:t>
-      </w:r>
-    </w:p>
-    <w:p>
-      <w:pPr>
-        <w:pStyle w:val="a9"/>
-        <w:rPr>
-          <w:rFonts w:hint="eastAsia"/>
-          <w:b/>
-        </w:rPr>
-      </w:pPr>
-      <w:r>
-        <w:rPr>
-          <w:rFonts w:hint="eastAsia"/>
-          <w:b/>
-        </w:rPr>
-        <w:t>浏览我的</w:t>
-      </w:r>
-      <w:proofErr w:type="gramStart"/>
-      <w:r>
-        <w:rPr>
-          <w:rFonts w:hint="eastAsia"/>
-          <w:b/>
-        </w:rPr>
-        <w:t>网购拼单</w:t>
-      </w:r>
-      <w:proofErr w:type="gramEnd"/>
-      <w:r>
-        <w:rPr>
-          <w:rFonts w:hint="eastAsia"/>
-          <w:b/>
-        </w:rPr>
-        <w:t>/外卖</w:t>
-      </w:r>
-      <w:proofErr w:type="gramStart"/>
-      <w:r>
-        <w:rPr>
-          <w:rFonts w:hint="eastAsia"/>
-          <w:b/>
-        </w:rPr>
-        <w:t>拼单/拼车</w:t>
-      </w:r>
-      <w:proofErr w:type="gramEnd"/>
-      <w:r>
-        <w:rPr>
-          <w:rFonts w:hint="eastAsia"/>
-          <w:b/>
-        </w:rPr>
-        <w:t>/简单活动</w:t>
-      </w:r>
-      <w:r>
-        <w:rPr>
-          <w:rFonts w:hint="eastAsia"/>
-        </w:rPr>
-        <w:t>，用户</w:t>
-      </w:r>
-      <w:r>
-        <w:rPr>
-          <w:rFonts w:hint="eastAsia"/>
-        </w:rPr>
-        <w:t>可以查看自己参与的条目，并对其中的条目进行管理，包括退出等</w:t>
-      </w:r>
-    </w:p>
-    <w:p>
-      <w:pPr>
-        <w:pStyle w:val="a9"/>
-      </w:pPr>
-      <w:proofErr w:type="gramStart"/>
-      <w:r>
-        <w:rPr>
-          <w:rFonts w:hint="eastAsia"/>
-          <w:b/>
-        </w:rPr>
-        <w:t>网购拼单</w:t>
-      </w:r>
-      <w:proofErr w:type="gramEnd"/>
-      <w:r>
-        <w:rPr>
-          <w:rFonts w:hint="eastAsia"/>
-          <w:b/>
-        </w:rPr>
-        <w:t>/外卖</w:t>
-      </w:r>
-      <w:proofErr w:type="gramStart"/>
-      <w:r>
-        <w:rPr>
-          <w:rFonts w:hint="eastAsia"/>
-          <w:b/>
-        </w:rPr>
-        <w:t>拼单/拼车</w:t>
-      </w:r>
-      <w:proofErr w:type="gramEnd"/>
-      <w:r>
-        <w:rPr>
-          <w:rFonts w:hint="eastAsia"/>
-          <w:b/>
-        </w:rPr>
-        <w:t>/简单活动成员管理</w:t>
-      </w:r>
-      <w:r>
-        <w:rPr>
-          <w:rFonts w:hint="eastAsia"/>
-        </w:rPr>
-        <w:t>是信息发布者的权限，发布者可以对参与进来的用户网友进行筛选，可以统一用户的加入，也可以踢出用户。</w:t>
-      </w:r>
-    </w:p>
-    <w:p>
-      <w:pPr>
-        <w:pStyle w:val="a9"/>
-      </w:pPr>
-      <w:r>
-        <w:rPr>
-          <w:rFonts w:hint="eastAsia"/>
-        </w:rPr>
-        <w:t>管理员核心功能如下：</w:t>
-      </w:r>
-    </w:p>
-    <w:p>
-      <w:pPr>
-        <w:pStyle w:val="a9"/>
-      </w:pPr>
-      <w:r>
-        <w:rPr>
-          <w:rFonts w:hint="eastAsia"/>
-          <w:b/>
-        </w:rPr>
-        <w:t>管理用户</w:t>
-      </w:r>
-      <w:r>
-        <w:rPr>
-          <w:rFonts w:hint="eastAsia"/>
-        </w:rPr>
-        <w:t>，包括封禁，解除封禁，处理用户的举报</w:t>
-      </w:r>
-    </w:p>
-    <w:p>
-      <w:pPr>
-        <w:pStyle w:val="a9"/>
-      </w:pPr>
-      <w:r>
-        <w:rPr>
-          <w:rFonts w:hint="eastAsia"/>
-          <w:b/>
-        </w:rPr>
-        <w:t>管理平台内</w:t>
-      </w:r>
-      <w:proofErr w:type="gramStart"/>
-      <w:r>
-        <w:rPr>
-          <w:rFonts w:hint="eastAsia"/>
-          <w:b/>
-        </w:rPr>
-        <w:t>网购拼单</w:t>
-      </w:r>
-      <w:proofErr w:type="gramEnd"/>
-      <w:r>
-        <w:rPr>
-          <w:rFonts w:hint="eastAsia"/>
-          <w:b/>
-        </w:rPr>
-        <w:t>/外卖</w:t>
-      </w:r>
-      <w:proofErr w:type="gramStart"/>
-      <w:r>
-        <w:rPr>
-          <w:rFonts w:hint="eastAsia"/>
-          <w:b/>
-        </w:rPr>
-        <w:t>拼单/拼车</w:t>
-      </w:r>
-      <w:proofErr w:type="gramEnd"/>
-      <w:r>
-        <w:rPr>
-          <w:rFonts w:hint="eastAsia"/>
-          <w:b/>
-        </w:rPr>
         <w:t>/活动信息</w:t>
       </w:r>
       <w:r>
@@ -2630,280 +2650,48 @@
         </w:rPr>
         <w:t>对已发布的信息进行过滤，对于违规的内容，违规的信息进行删除，禁止等操作</w:t>
       </w:r>
-      <w:bookmarkStart w:id="4" w:name="_GoBack"/>
-      <w:bookmarkEnd w:id="4"/>
-    </w:p>
-    <w:p>
-      <w:pPr>
-        <w:pStyle w:val="InfoBlue"/>
-        <w:rPr>
-          <w:rFonts w:ascii="Times New Roman"/>
-        </w:rPr>
-      </w:pPr>
-      <w:r>
-        <w:rPr>
-          <w:rFonts w:ascii="Times New Roman"/>
-        </w:rPr>
-        <w:t>[</w:t>
-      </w:r>
-      <w:r>
-        <w:rPr>
-          <w:rFonts w:hint="eastAsia"/>
-        </w:rPr>
-        <w:t>本节列出用例模型中的一些用例或场景，这些用例或场景应体现最终系统中重要的、核心的功能；或是在构架方面涉及范围很广（使用了许多构架元素）；或强调或阐明了构架的某一具体的细微之处。</w:t>
-      </w:r>
-      <w:r>
-        <w:rPr>
-          <w:rFonts w:ascii="Times New Roman"/>
-        </w:rPr>
-        <w:t>]</w:t>
-      </w:r>
-    </w:p>
-    <w:p/>
+    </w:p>
     <w:p>
       <w:pPr>
         <w:pStyle w:val="1"/>
         <w:ind w:left="360" w:hanging="360"/>
       </w:pPr>
-      <w:bookmarkStart w:id="5" w:name="_Toc356851229"/>
+      <w:bookmarkStart w:id="4" w:name="_Toc356851229"/>
       <w:r>
         <w:rPr>
           <w:rFonts w:hint="eastAsia"/>
         </w:rPr>
         <w:t>逻辑视图</w:t>
       </w:r>
+      <w:bookmarkEnd w:id="4"/>
+    </w:p>
+    <w:p>
+      <w:pPr>
+        <w:pStyle w:val="2"/>
+      </w:pPr>
+      <w:bookmarkStart w:id="5" w:name="_Toc356851230"/>
+      <w:r>
+        <w:rPr>
+          <w:rFonts w:hint="eastAsia"/>
+        </w:rPr>
+        <w:t>概述</w:t>
+      </w:r>
       <w:bookmarkEnd w:id="5"/>
     </w:p>
     <w:p>
       <w:pPr>
-        <w:pStyle w:val="InfoBlue"/>
-      </w:pPr>
-      <w:r>
-        <w:rPr>
-          <w:rFonts w:ascii="Times New Roman"/>
-        </w:rPr>
-        <w:t>[</w:t>
-      </w:r>
-      <w:r>
-        <w:rPr>
-          <w:rFonts w:hint="eastAsia"/>
-        </w:rPr>
-        <w:t>本节说明设计模型在构架方面具有重要意义的部分，例如设计模型被分解为多个子系统和包。而每个重要的包又被分解为多个类和类实用程序。您应该介绍那些在构架方面具有重要意义的类，并说明它们的职责，以及几项非常重要的关系、操作和属性。</w:t>
-      </w:r>
-      <w:r>
-        <w:t>]</w:t>
-      </w:r>
-    </w:p>
-    <w:p>
-      <w:pPr>
-        <w:pStyle w:val="2"/>
-      </w:pPr>
-      <w:bookmarkStart w:id="6" w:name="_Toc356851230"/>
-      <w:r>
-        <w:rPr>
-          <w:rFonts w:hint="eastAsia"/>
-        </w:rPr>
-        <w:t>概述</w:t>
-      </w:r>
-      <w:bookmarkEnd w:id="6"/>
-    </w:p>
-    <w:p>
-      <w:pPr>
-        <w:pStyle w:val="InfoBlue"/>
-      </w:pPr>
-      <w:r>
-        <w:t>[</w:t>
-      </w:r>
-      <w:r>
-        <w:rPr>
-          <w:rFonts w:hint="eastAsia"/>
-        </w:rPr>
-        <w:t>本节按照设计模型中包的层次结构来说明设计模型的整体分解情况。</w:t>
-      </w:r>
-      <w:r>
-        <w:t>]</w:t>
-      </w:r>
-    </w:p>
-    <w:p>
-      <w:pPr>
         <w:pStyle w:val="a9"/>
       </w:pPr>
-    </w:p>
-    <w:p>
-      <w:pPr>
-        <w:pStyle w:val="2"/>
-      </w:pPr>
-      <w:bookmarkStart w:id="7" w:name="_Toc356851231"/>
-      <w:r>
-        <w:rPr>
-          <w:rFonts w:hint="eastAsia"/>
-        </w:rPr>
-        <w:t>在构架方面具有重要意义的设计包</w:t>
-      </w:r>
-      <w:bookmarkEnd w:id="7"/>
-    </w:p>
-    <w:p>
-      <w:pPr>
-        <w:pStyle w:val="InfoBlue"/>
-      </w:pPr>
-      <w:r>
-        <w:t>[</w:t>
-      </w:r>
-      <w:r>
-        <w:rPr>
-          <w:rFonts w:hint="eastAsia"/>
-        </w:rPr>
-        <w:t>对于每个重要的包，都用一个小节来加以说明，其中应包括该包的名称、简要说明以及显示该包中所有重要的类和包的图。</w:t>
-      </w:r>
-      <w:r>
-        <w:rPr>
-          <w:rFonts w:ascii="Times New Roman"/>
-        </w:rPr>
-        <w:t xml:space="preserve"> </w:t>
-      </w:r>
-    </w:p>
-    <w:p>
-      <w:pPr>
-        <w:pStyle w:val="InfoBlue"/>
-      </w:pPr>
-      <w:r>
-        <w:rPr>
-          <w:rFonts w:hint="eastAsia"/>
-        </w:rPr>
-        <w:t>对于该包中的每个重要类，应包括其名称、简要说明，还可选择包括对其部分主要职责、操作和属性的说明。</w:t>
-      </w:r>
-      <w:r>
-        <w:t>]</w:t>
-      </w:r>
-    </w:p>
-    <w:p>
-      <w:pPr>
-        <w:pStyle w:val="1"/>
-        <w:ind w:left="360" w:hanging="360"/>
-      </w:pPr>
-      <w:bookmarkStart w:id="8" w:name="_Toc356851232"/>
-      <w:r>
-        <w:rPr>
-          <w:rFonts w:hint="eastAsia"/>
-        </w:rPr>
-        <w:t>进程视图</w:t>
-      </w:r>
-      <w:bookmarkEnd w:id="8"/>
-    </w:p>
-    <w:p>
-      <w:pPr>
-        <w:pStyle w:val="InfoBlue"/>
-      </w:pPr>
-      <w:r>
-        <w:t>[</w:t>
-      </w:r>
-      <w:r>
-        <w:rPr>
-          <w:rFonts w:hint="eastAsia"/>
-        </w:rPr>
-        <w:t>本节说明将系统分解为轻量级进程（单个控制线程）和重量级进程（成组的轻量级进程）的情况。本节的内容按照各个通信或交互的进程组来进行组织。说明进程之间的主要通信模式，例如消息传递、中断和会合。</w:t>
-      </w:r>
-      <w:r>
-        <w:t>]</w:t>
-      </w:r>
-    </w:p>
-    <w:p>
-      <w:pPr>
-        <w:pStyle w:val="1"/>
-        <w:ind w:left="360" w:hanging="360"/>
-      </w:pPr>
-      <w:bookmarkStart w:id="9" w:name="_Toc356851233"/>
-      <w:r>
-        <w:rPr>
-          <w:rFonts w:hint="eastAsia"/>
-        </w:rPr>
-        <w:lastRenderedPageBreak/>
-        <w:t>部署视图</w:t>
-      </w:r>
-      <w:bookmarkEnd w:id="9"/>
-    </w:p>
-    <w:p>
-      <w:pPr>
-        <w:pStyle w:val="InfoBlue"/>
-        <w:rPr>
-          <w:rFonts w:ascii="Times New Roman"/>
-        </w:rPr>
-      </w:pPr>
-      <w:r>
-        <w:t>[</w:t>
-      </w:r>
-      <w:r>
-        <w:rPr>
-          <w:rFonts w:hint="eastAsia"/>
-        </w:rPr>
-        <w:t>本节说明用来部署和运行该软件的一种或多种物理网络（硬件）配置。对于每种配置，它至少应该指出执行该软件的物理节点（计算机、</w:t>
-      </w:r>
-      <w:r>
-        <w:t>CPU</w:t>
-      </w:r>
-      <w:r>
-        <w:rPr>
-          <w:rFonts w:hint="eastAsia"/>
-        </w:rPr>
-        <w:t>）及其互连情况（总线连接、</w:t>
-      </w:r>
-      <w:r>
-        <w:t xml:space="preserve">LAN </w:t>
-      </w:r>
-      <w:r>
-        <w:rPr>
-          <w:rFonts w:hint="eastAsia"/>
-        </w:rPr>
-        <w:t>连接、点到点连接等）。另外还要包括</w:t>
-      </w:r>
-      <w:r>
-        <w:rPr>
-          <w:rFonts w:hint="eastAsia"/>
-          <w:b/>
-        </w:rPr>
-        <w:t>进程视图</w:t>
-      </w:r>
-      <w:r>
-        <w:rPr>
-          <w:rFonts w:hint="eastAsia"/>
-        </w:rPr>
-        <w:t>中的</w:t>
-      </w:r>
-      <w:proofErr w:type="gramStart"/>
-      <w:r>
-        <w:rPr>
-          <w:rFonts w:hint="eastAsia"/>
-        </w:rPr>
-        <w:t>各进程到</w:t>
-      </w:r>
-      <w:proofErr w:type="gramEnd"/>
-      <w:r>
-        <w:rPr>
-          <w:rFonts w:hint="eastAsia"/>
-        </w:rPr>
-        <w:t>物理节点的映射。</w:t>
-      </w:r>
-      <w:r>
-        <w:rPr>
-          <w:rFonts w:ascii="Times New Roman"/>
-        </w:rPr>
-        <w:t>]</w:t>
-      </w:r>
-    </w:p>
-    <w:p>
-      <w:pPr>
-        <w:pStyle w:val="a9"/>
-      </w:pPr>
       <w:r>
         <w:rPr>
           <w:noProof/>
           <w:snapToGrid/>
         </w:rPr>
         <w:drawing>
-          <wp:inline distT="0" distB="0" distL="0" distR="0" wp14:anchorId="3D829AF4" wp14:editId="13134409">
-            <wp:extent cx="5943600" cy="5327650"/>
-            <wp:effectExtent l="0" t="0" r="0" b="6350"/>
-            <wp:docPr id="5" name="图片 5"/>
+          <wp:inline distT="0" distB="0" distL="0" distR="0" wp14:anchorId="2AE65C8C" wp14:editId="45A81B43">
+            <wp:extent cx="5943600" cy="4746625"/>
+            <wp:effectExtent l="0" t="0" r="0" b="0"/>
+            <wp:docPr id="3" name="图片 3"/>
             <wp:cNvGraphicFramePr>
               <a:graphicFrameLocks xmlns:a="http://schemas.openxmlformats.org/drawingml/2006/main" noChangeAspect="1"/>
             </wp:cNvGraphicFramePr>
@@ -2923,7 +2711,7 @@
                   <pic:spPr>
                     <a:xfrm>
                       <a:off x="0" y="0"/>
-                      <a:ext cx="5943600" cy="5327650"/>
+                      <a:ext cx="5943600" cy="4746625"/>
                     </a:xfrm>
                     <a:prstGeom prst="rect">
                       <a:avLst/>
@@ -2940,6 +2728,20 @@
       <w:pPr>
         <w:pStyle w:val="a9"/>
       </w:pPr>
+      <w:proofErr w:type="gramStart"/>
+      <w:r>
+        <w:rPr>
+          <w:rFonts w:hint="eastAsia"/>
+        </w:rPr>
+        <w:t>微服务</w:t>
+      </w:r>
+      <w:proofErr w:type="gramEnd"/>
+      <w:r>
+        <w:rPr>
+          <w:rFonts w:hint="eastAsia"/>
+        </w:rPr>
+        <w:t>架构下，将系统拆分成细粒度的微服务。</w:t>
+      </w:r>
     </w:p>
     <w:p>
       <w:pPr>
@@ -2949,42 +2751,606 @@
         <w:rPr>
           <w:rFonts w:hint="eastAsia"/>
         </w:rPr>
-        <w:t>Server中包含多个服务，服务可以在一个Ser</w:t>
-      </w:r>
-      <w:r>
-        <w:t>ver</w:t>
-      </w:r>
-      <w:r>
-        <w:rPr>
-          <w:rFonts w:hint="eastAsia"/>
-        </w:rPr>
-        <w:t>主机上，也可以分布在一个Server集群上，这里我们由于使用的是</w:t>
-      </w:r>
+        <w:lastRenderedPageBreak/>
+        <w:t>即应匹配信息发布平台拆分成活动服务、用户服务、认证服务、搜索服务、推荐服务，每个服务专注与服务本身的事情，当需要调用其他服务的时候通过</w:t>
+      </w:r>
+      <w:proofErr w:type="spellStart"/>
+      <w:r>
+        <w:rPr>
+          <w:rFonts w:hint="eastAsia"/>
+        </w:rPr>
+        <w:t>Api</w:t>
+      </w:r>
+      <w:proofErr w:type="spellEnd"/>
+      <w:r>
+        <w:t xml:space="preserve"> gateway</w:t>
+      </w:r>
+      <w:r>
+        <w:rPr>
+          <w:rFonts w:hint="eastAsia"/>
+        </w:rPr>
+        <w:t>进行调用。</w:t>
+      </w:r>
+    </w:p>
+    <w:p>
+      <w:pPr>
+        <w:pStyle w:val="a9"/>
+      </w:pPr>
+      <w:r>
+        <w:rPr>
+          <w:rFonts w:hint="eastAsia"/>
+        </w:rPr>
+        <w:t>反向代理（r</w:t>
+      </w:r>
+      <w:r>
+        <w:t>everse proxy</w:t>
+      </w:r>
+      <w:r>
+        <w:rPr>
+          <w:rFonts w:hint="eastAsia"/>
+        </w:rPr>
+        <w:t>）用于统一请求到服务器的接口，所有的请求都发向这个路由，反向代理通过判断路由E</w:t>
+      </w:r>
+      <w:r>
+        <w:t>nd</w:t>
+      </w:r>
+      <w:r>
+        <w:rPr>
+          <w:rFonts w:hint="eastAsia"/>
+        </w:rPr>
+        <w:t>point，来将请求转发到对应的端点</w:t>
+      </w:r>
+    </w:p>
+    <w:p>
+      <w:pPr>
+        <w:pStyle w:val="a9"/>
+        <w:rPr>
+          <w:rFonts w:hint="eastAsia"/>
+        </w:rPr>
+      </w:pPr>
       <w:proofErr w:type="gramStart"/>
       <w:r>
         <w:rPr>
           <w:rFonts w:hint="eastAsia"/>
         </w:rPr>
-        <w:t>微服务</w:t>
+        <w:t>群聊服务</w:t>
       </w:r>
       <w:proofErr w:type="gramEnd"/>
       <w:r>
         <w:rPr>
           <w:rFonts w:hint="eastAsia"/>
         </w:rPr>
-        <w:t>架构，因此我们</w:t>
-      </w:r>
-      <w:r>
-        <w:rPr>
-          <w:rFonts w:hint="eastAsia"/>
-        </w:rPr>
-        <w:t>偏向于Server集群</w:t>
+        <w:t>是基于X</w:t>
+      </w:r>
+      <w:r>
+        <w:t>MPP</w:t>
+      </w:r>
+      <w:r>
+        <w:rPr>
+          <w:rFonts w:hint="eastAsia"/>
+        </w:rPr>
+        <w:t>协议，通过U</w:t>
+      </w:r>
+      <w:r>
+        <w:t>DP</w:t>
+      </w:r>
+      <w:r>
+        <w:rPr>
+          <w:rFonts w:hint="eastAsia"/>
+        </w:rPr>
+        <w:t>发送广播消息，这一部分对并发要求比较高，设计比较困难，后期再进行完善细化</w:t>
+      </w:r>
+    </w:p>
+    <w:p>
+      <w:pPr>
+        <w:pStyle w:val="2"/>
+      </w:pPr>
+      <w:bookmarkStart w:id="6" w:name="_Toc356851231"/>
+      <w:r>
+        <w:rPr>
+          <w:rFonts w:hint="eastAsia"/>
+        </w:rPr>
+        <w:t>在构架方面具有重要意义的设计包</w:t>
+      </w:r>
+      <w:bookmarkEnd w:id="6"/>
+    </w:p>
+    <w:p>
+      <w:pPr>
+        <w:pStyle w:val="3"/>
+      </w:pPr>
+      <w:r>
+        <w:t>A</w:t>
+      </w:r>
+      <w:r>
+        <w:rPr>
+          <w:rFonts w:hint="eastAsia"/>
+        </w:rPr>
+        <w:t>ctivity</w:t>
+      </w:r>
+      <w:r>
+        <w:t xml:space="preserve"> service</w:t>
+      </w:r>
+    </w:p>
+    <w:p>
+      <w:r>
+        <w:rPr>
+          <w:noProof/>
+          <w:snapToGrid/>
+        </w:rPr>
+        <w:drawing>
+          <wp:inline distT="0" distB="0" distL="0" distR="0" wp14:anchorId="4401880B" wp14:editId="1223AE3B">
+            <wp:extent cx="2575783" cy="3086367"/>
+            <wp:effectExtent l="0" t="0" r="0" b="0"/>
+            <wp:docPr id="4" name="图片 4"/>
+            <wp:cNvGraphicFramePr>
+              <a:graphicFrameLocks xmlns:a="http://schemas.openxmlformats.org/drawingml/2006/main" noChangeAspect="1"/>
+            </wp:cNvGraphicFramePr>
+            <a:graphic xmlns:a="http://schemas.openxmlformats.org/drawingml/2006/main">
+              <a:graphicData uri="http://schemas.openxmlformats.org/drawingml/2006/picture">
+                <pic:pic xmlns:pic="http://schemas.openxmlformats.org/drawingml/2006/picture">
+                  <pic:nvPicPr>
+                    <pic:cNvPr id="1" name=""/>
+                    <pic:cNvPicPr/>
+                  </pic:nvPicPr>
+                  <pic:blipFill>
+                    <a:blip r:embed="rId10"/>
+                    <a:stretch>
+                      <a:fillRect/>
+                    </a:stretch>
+                  </pic:blipFill>
+                  <pic:spPr>
+                    <a:xfrm>
+                      <a:off x="0" y="0"/>
+                      <a:ext cx="2575783" cy="3086367"/>
+                    </a:xfrm>
+                    <a:prstGeom prst="rect">
+                      <a:avLst/>
+                    </a:prstGeom>
+                  </pic:spPr>
+                </pic:pic>
+              </a:graphicData>
+            </a:graphic>
+          </wp:inline>
+        </w:drawing>
+      </w:r>
+    </w:p>
+    <w:p>
+      <w:r>
+        <w:rPr>
+          <w:rFonts w:hint="eastAsia"/>
+        </w:rPr>
+        <w:t>Activity</w:t>
+      </w:r>
+      <w:r>
+        <w:t xml:space="preserve"> service</w:t>
+      </w:r>
+      <w:r>
+        <w:rPr>
+          <w:rFonts w:hint="eastAsia"/>
+        </w:rPr>
+        <w:t>的包名就是a</w:t>
+      </w:r>
+      <w:r>
+        <w:t>ctivity</w:t>
       </w:r>
       <w:r>
         <w:rPr>
           <w:rFonts w:hint="eastAsia"/>
         </w:rPr>
         <w:t>。</w:t>
+      </w:r>
+    </w:p>
+    <w:p>
+      <w:pPr>
+        <w:rPr>
+          <w:rFonts w:hint="eastAsia"/>
+        </w:rPr>
+      </w:pPr>
+      <w:r>
+        <w:rPr>
+          <w:rFonts w:hint="eastAsia"/>
+        </w:rPr>
+        <w:t>其中主要负责的逻辑是对Activity添加，删除，修改，查询。添加活动会存入一个聊天</w:t>
+      </w:r>
+      <w:proofErr w:type="gramStart"/>
+      <w:r>
+        <w:rPr>
+          <w:rFonts w:hint="eastAsia"/>
+        </w:rPr>
+        <w:t>的群聊记录</w:t>
+      </w:r>
+      <w:proofErr w:type="gramEnd"/>
+      <w:r>
+        <w:rPr>
+          <w:rFonts w:hint="eastAsia"/>
+        </w:rPr>
+        <w:t>，</w:t>
+      </w:r>
+      <w:proofErr w:type="gramStart"/>
+      <w:r>
+        <w:rPr>
+          <w:rFonts w:hint="eastAsia"/>
+        </w:rPr>
+        <w:t>这个群聊和</w:t>
+      </w:r>
+      <w:proofErr w:type="gramEnd"/>
+      <w:r>
+        <w:rPr>
+          <w:rFonts w:hint="eastAsia"/>
+        </w:rPr>
+        <w:t>活动一对一存在。</w:t>
+      </w:r>
+    </w:p>
+    <w:p>
+      <w:pPr>
+        <w:pStyle w:val="3"/>
+      </w:pPr>
+      <w:proofErr w:type="spellStart"/>
+      <w:r>
+        <w:rPr>
+          <w:rFonts w:hint="eastAsia"/>
+        </w:rPr>
+        <w:t>A</w:t>
+      </w:r>
+      <w:r>
+        <w:t>uth</w:t>
+      </w:r>
+      <w:proofErr w:type="spellEnd"/>
+      <w:r>
+        <w:t xml:space="preserve"> service</w:t>
+      </w:r>
+    </w:p>
+    <w:p>
+      <w:proofErr w:type="spellStart"/>
+      <w:r>
+        <w:rPr>
+          <w:rFonts w:hint="eastAsia"/>
+        </w:rPr>
+        <w:t>Au</w:t>
+      </w:r>
+      <w:r>
+        <w:t>th</w:t>
+      </w:r>
+      <w:proofErr w:type="spellEnd"/>
+      <w:r>
+        <w:t xml:space="preserve"> service</w:t>
+      </w:r>
+      <w:r>
+        <w:rPr>
+          <w:rFonts w:hint="eastAsia"/>
+        </w:rPr>
+        <w:t>的包名是</w:t>
+      </w:r>
+      <w:proofErr w:type="spellStart"/>
+      <w:r>
+        <w:rPr>
+          <w:rFonts w:hint="eastAsia"/>
+        </w:rPr>
+        <w:t>a</w:t>
+      </w:r>
+      <w:r>
+        <w:t>uth</w:t>
+      </w:r>
+      <w:proofErr w:type="spellEnd"/>
+      <w:r>
+        <w:t>-service</w:t>
+      </w:r>
+      <w:r>
+        <w:rPr>
+          <w:rFonts w:hint="eastAsia"/>
+        </w:rPr>
+        <w:t>。</w:t>
+      </w:r>
+    </w:p>
+    <w:p>
+      <w:pPr>
+        <w:rPr>
+          <w:rFonts w:hint="eastAsia"/>
+        </w:rPr>
+      </w:pPr>
+      <w:r>
+        <w:rPr>
+          <w:rFonts w:hint="eastAsia"/>
+        </w:rPr>
+        <w:t>其主要的逻辑就是对登录进行验证，查询用户在线状态，登录后返回</w:t>
+      </w:r>
+      <w:proofErr w:type="spellStart"/>
+      <w:r>
+        <w:rPr>
+          <w:rFonts w:hint="eastAsia"/>
+        </w:rPr>
+        <w:t>jwt</w:t>
+      </w:r>
+      <w:proofErr w:type="spellEnd"/>
+    </w:p>
+    <w:p>
+      <w:pPr>
+        <w:pStyle w:val="3"/>
+      </w:pPr>
+      <w:r>
+        <w:rPr>
+          <w:rFonts w:hint="eastAsia"/>
+        </w:rPr>
+        <w:t>U</w:t>
+      </w:r>
+      <w:r>
+        <w:t>ser service</w:t>
+      </w:r>
+    </w:p>
+    <w:p>
+      <w:r>
+        <w:rPr>
+          <w:rFonts w:hint="eastAsia"/>
+        </w:rPr>
+        <w:t>Use</w:t>
+      </w:r>
+      <w:r>
+        <w:t xml:space="preserve">r </w:t>
+      </w:r>
+      <w:r>
+        <w:rPr>
+          <w:rFonts w:hint="eastAsia"/>
+        </w:rPr>
+        <w:t>service的包名是</w:t>
+      </w:r>
+      <w:r>
+        <w:t>user</w:t>
+      </w:r>
+    </w:p>
+    <w:p>
+      <w:pPr>
+        <w:rPr>
+          <w:rFonts w:hint="eastAsia"/>
+        </w:rPr>
+      </w:pPr>
+      <w:r>
+        <w:rPr>
+          <w:rFonts w:hint="eastAsia"/>
+        </w:rPr>
+        <w:t>其主要的逻辑就是注册，修改用户信息，禁用用户，删除用户，</w:t>
+      </w:r>
+      <w:r>
+        <w:rPr>
+          <w:rFonts w:hint="eastAsia"/>
+        </w:rPr>
+        <w:t>查询用户信息</w:t>
+      </w:r>
+    </w:p>
+    <w:p>
+      <w:pPr>
+        <w:pStyle w:val="3"/>
+      </w:pPr>
+      <w:r>
+        <w:rPr>
+          <w:rFonts w:hint="eastAsia"/>
+        </w:rPr>
+        <w:t>E</w:t>
+      </w:r>
+      <w:r>
+        <w:t>lastic search service</w:t>
+      </w:r>
+    </w:p>
+    <w:p>
+      <w:r>
+        <w:rPr>
+          <w:rFonts w:hint="eastAsia"/>
+        </w:rPr>
+        <w:t>E</w:t>
+      </w:r>
+      <w:r>
+        <w:t>lastic search service</w:t>
+      </w:r>
+      <w:r>
+        <w:rPr>
+          <w:rFonts w:hint="eastAsia"/>
+        </w:rPr>
+        <w:t>的包名就是e</w:t>
+      </w:r>
+      <w:r>
+        <w:t>lastic-search</w:t>
+      </w:r>
+    </w:p>
+    <w:p>
+      <w:pPr>
+        <w:rPr>
+          <w:rFonts w:hint="eastAsia"/>
+        </w:rPr>
+      </w:pPr>
+      <w:r>
+        <w:rPr>
+          <w:rFonts w:hint="eastAsia"/>
+        </w:rPr>
+        <w:t>其主要的逻辑就是快速检索a</w:t>
+      </w:r>
+      <w:r>
+        <w:t>ctivity</w:t>
+      </w:r>
+      <w:r>
+        <w:rPr>
+          <w:rFonts w:hint="eastAsia"/>
+        </w:rPr>
+        <w:t>信息，过滤a</w:t>
+      </w:r>
+      <w:r>
+        <w:t>ctivity</w:t>
+      </w:r>
+      <w:r>
+        <w:rPr>
+          <w:rFonts w:hint="eastAsia"/>
+        </w:rPr>
+        <w:t>，筛选a</w:t>
+      </w:r>
+      <w:r>
+        <w:t>ctivity</w:t>
+      </w:r>
+      <w:r>
+        <w:rPr>
+          <w:rFonts w:hint="eastAsia"/>
+        </w:rPr>
+        <w:t>。但是这一部分我们还不是很了解，未来的迭代细化设计的时候可能会进行相应的修改</w:t>
+      </w:r>
+    </w:p>
+    <w:p>
+      <w:pPr>
+        <w:pStyle w:val="3"/>
+      </w:pPr>
+      <w:r>
+        <w:rPr>
+          <w:rFonts w:hint="eastAsia"/>
+        </w:rPr>
+        <w:t>R</w:t>
+      </w:r>
+      <w:r>
+        <w:t>ecommendation service</w:t>
+      </w:r>
+    </w:p>
+    <w:p>
+      <w:r>
+        <w:rPr>
+          <w:rFonts w:hint="eastAsia"/>
+        </w:rPr>
+        <w:t>Recommendation</w:t>
+      </w:r>
+      <w:r>
+        <w:t xml:space="preserve"> service</w:t>
+      </w:r>
+      <w:r>
+        <w:rPr>
+          <w:rFonts w:hint="eastAsia"/>
+        </w:rPr>
+        <w:t>的包名就是r</w:t>
+      </w:r>
+      <w:r>
+        <w:t>ecommendation</w:t>
+      </w:r>
+    </w:p>
+    <w:p>
+      <w:pPr>
+        <w:rPr>
+          <w:rFonts w:hint="eastAsia"/>
+        </w:rPr>
+      </w:pPr>
+      <w:r>
+        <w:rPr>
+          <w:rFonts w:hint="eastAsia"/>
+        </w:rPr>
+        <w:t>其主要的逻辑是在后台对收集的用户信息建立用户画像，从而利用协同过滤等方法对用户参与的a</w:t>
+      </w:r>
+      <w:r>
+        <w:t>ctivity</w:t>
+      </w:r>
+      <w:r>
+        <w:rPr>
+          <w:rFonts w:hint="eastAsia"/>
+        </w:rPr>
+        <w:t>进行推荐</w:t>
+      </w:r>
+    </w:p>
+    <w:p>
+      <w:pPr>
+        <w:pStyle w:val="3"/>
+      </w:pPr>
+      <w:r>
+        <w:rPr>
+          <w:rFonts w:hint="eastAsia"/>
+        </w:rPr>
+        <w:lastRenderedPageBreak/>
+        <w:t>G</w:t>
+      </w:r>
+      <w:r>
+        <w:t>roup chat service</w:t>
+      </w:r>
+    </w:p>
+    <w:p>
+      <w:r>
+        <w:rPr>
+          <w:rFonts w:hint="eastAsia"/>
+        </w:rPr>
+        <w:t>Group</w:t>
+      </w:r>
+      <w:r>
+        <w:t xml:space="preserve"> chat service</w:t>
+      </w:r>
+      <w:r>
+        <w:rPr>
+          <w:rFonts w:hint="eastAsia"/>
+        </w:rPr>
+        <w:t>是一个比较大的构件</w:t>
+      </w:r>
+    </w:p>
+    <w:p>
+      <w:pPr>
+        <w:rPr>
+          <w:rFonts w:hint="eastAsia"/>
+        </w:rPr>
+      </w:pPr>
+      <w:r>
+        <w:rPr>
+          <w:rFonts w:hint="eastAsia"/>
+        </w:rPr>
+        <w:t>其主要的逻辑是在用户发布一个活动后，建立一个生命周期和活动同步</w:t>
+      </w:r>
+      <w:proofErr w:type="gramStart"/>
+      <w:r>
+        <w:rPr>
+          <w:rFonts w:hint="eastAsia"/>
+        </w:rPr>
+        <w:t>的群聊服务</w:t>
+      </w:r>
+      <w:proofErr w:type="gramEnd"/>
+      <w:r>
+        <w:rPr>
+          <w:rFonts w:hint="eastAsia"/>
+        </w:rPr>
+        <w:t>，参与到该活动中的用户可以</w:t>
+      </w:r>
+      <w:proofErr w:type="gramStart"/>
+      <w:r>
+        <w:rPr>
+          <w:rFonts w:hint="eastAsia"/>
+        </w:rPr>
+        <w:t>进行群聊商讨</w:t>
+      </w:r>
+      <w:proofErr w:type="gramEnd"/>
+      <w:r>
+        <w:rPr>
+          <w:rFonts w:hint="eastAsia"/>
+        </w:rPr>
+        <w:t>活动策略，安排等</w:t>
+      </w:r>
+    </w:p>
+    <w:p>
+      <w:pPr>
+        <w:pStyle w:val="InfoBlue"/>
+      </w:pPr>
+      <w:r>
+        <w:t>[</w:t>
+      </w:r>
+      <w:r>
+        <w:rPr>
+          <w:rFonts w:hint="eastAsia"/>
+        </w:rPr>
+        <w:t>对于每个重要的包，都用一个小节来加以说明，其中应包括该包的名称、简要说明以及显示该包中所有重要的类和包的图。</w:t>
+      </w:r>
+      <w:r>
+        <w:rPr>
+          <w:rFonts w:ascii="Times New Roman"/>
+        </w:rPr>
+        <w:t xml:space="preserve"> </w:t>
+      </w:r>
+    </w:p>
+    <w:p>
+      <w:pPr>
+        <w:pStyle w:val="InfoBlue"/>
+      </w:pPr>
+      <w:r>
+        <w:rPr>
+          <w:rFonts w:hint="eastAsia"/>
+        </w:rPr>
+        <w:t>对于该包中的每个重要类，应包括其名称、简要说明，还可选择包括对其部分主要职责、操作和属性的说明。</w:t>
+      </w:r>
+      <w:r>
+        <w:t>]</w:t>
       </w:r>
     </w:p>
     <w:p>
@@ -2992,14 +3358,14 @@
         <w:pStyle w:val="1"/>
         <w:ind w:left="360" w:hanging="360"/>
       </w:pPr>
-      <w:bookmarkStart w:id="10" w:name="_Toc356851234"/>
-      <w:r>
-        <w:rPr>
-          <w:rFonts w:hint="eastAsia"/>
-        </w:rPr>
-        <w:t>实现视图</w:t>
-      </w:r>
-      <w:bookmarkEnd w:id="10"/>
+      <w:bookmarkStart w:id="7" w:name="_Toc356851232"/>
+      <w:r>
+        <w:rPr>
+          <w:rFonts w:hint="eastAsia"/>
+        </w:rPr>
+        <w:t>进程视图</w:t>
+      </w:r>
+      <w:bookmarkEnd w:id="7"/>
     </w:p>
     <w:p>
       <w:pPr>
@@ -3012,18 +3378,609 @@
         <w:rPr>
           <w:rFonts w:hint="eastAsia"/>
         </w:rPr>
-        <w:t>本节说明实现模型的整体结构、软件分解为实现模型中的层和子系统的情况，以及所有在构架方面具有重要意义的构件。</w:t>
+        <w:t>本节说明将系统分解为轻量级进程（单个控制线程）和重量级进程（成组的轻量级进程）的情况。本节的内容按照各个通信或交互的进程组来进行组织。说明进程之间的主要通信模式，例如消息传递、中断和会合。</w:t>
       </w:r>
       <w:r>
         <w:t>]</w:t>
       </w:r>
     </w:p>
-    <w:p/>
+    <w:p>
+      <w:pPr>
+        <w:pStyle w:val="a9"/>
+      </w:pPr>
+      <w:r>
+        <w:rPr>
+          <w:noProof/>
+          <w:snapToGrid/>
+        </w:rPr>
+        <w:drawing>
+          <wp:inline distT="0" distB="0" distL="0" distR="0" wp14:anchorId="0BBD0EE6" wp14:editId="68CCB64D">
+            <wp:extent cx="5943600" cy="3963670"/>
+            <wp:effectExtent l="0" t="0" r="0" b="0"/>
+            <wp:docPr id="8" name="图片 8"/>
+            <wp:cNvGraphicFramePr>
+              <a:graphicFrameLocks xmlns:a="http://schemas.openxmlformats.org/drawingml/2006/main" noChangeAspect="1"/>
+            </wp:cNvGraphicFramePr>
+            <a:graphic xmlns:a="http://schemas.openxmlformats.org/drawingml/2006/main">
+              <a:graphicData uri="http://schemas.openxmlformats.org/drawingml/2006/picture">
+                <pic:pic xmlns:pic="http://schemas.openxmlformats.org/drawingml/2006/picture">
+                  <pic:nvPicPr>
+                    <pic:cNvPr id="1" name=""/>
+                    <pic:cNvPicPr/>
+                  </pic:nvPicPr>
+                  <pic:blipFill>
+                    <a:blip r:embed="rId11"/>
+                    <a:stretch>
+                      <a:fillRect/>
+                    </a:stretch>
+                  </pic:blipFill>
+                  <pic:spPr>
+                    <a:xfrm>
+                      <a:off x="0" y="0"/>
+                      <a:ext cx="5943600" cy="3963670"/>
+                    </a:xfrm>
+                    <a:prstGeom prst="rect">
+                      <a:avLst/>
+                    </a:prstGeom>
+                  </pic:spPr>
+                </pic:pic>
+              </a:graphicData>
+            </a:graphic>
+          </wp:inline>
+        </w:drawing>
+      </w:r>
+    </w:p>
+    <w:p>
+      <w:pPr>
+        <w:pStyle w:val="a9"/>
+      </w:pPr>
+      <w:r>
+        <w:t>N</w:t>
+      </w:r>
+      <w:r>
+        <w:rPr>
+          <w:rFonts w:hint="eastAsia"/>
+        </w:rPr>
+        <w:t>gin</w:t>
+      </w:r>
+      <w:r>
+        <w:t>x</w:t>
+      </w:r>
+      <w:r>
+        <w:rPr>
+          <w:rFonts w:hint="eastAsia"/>
+        </w:rPr>
+        <w:t>反向代理服务器是程序的入口，前端发送请求至这个入口，</w:t>
+      </w:r>
+      <w:proofErr w:type="spellStart"/>
+      <w:r>
+        <w:rPr>
+          <w:rFonts w:hint="eastAsia"/>
+        </w:rPr>
+        <w:t>nginx</w:t>
+      </w:r>
+      <w:proofErr w:type="spellEnd"/>
+      <w:r>
+        <w:rPr>
+          <w:rFonts w:hint="eastAsia"/>
+        </w:rPr>
+        <w:t>进程如理请求，及那个其分发到其他进程，根据路由格式分发到micro</w:t>
+      </w:r>
+      <w:r>
+        <w:t xml:space="preserve"> </w:t>
+      </w:r>
+      <w:proofErr w:type="spellStart"/>
+      <w:r>
+        <w:t>api</w:t>
+      </w:r>
+      <w:proofErr w:type="spellEnd"/>
+      <w:r>
+        <w:t xml:space="preserve"> gateway</w:t>
+      </w:r>
+      <w:proofErr w:type="gramStart"/>
+      <w:r>
+        <w:rPr>
+          <w:rFonts w:hint="eastAsia"/>
+        </w:rPr>
+        <w:t>或者群聊的</w:t>
+      </w:r>
+      <w:proofErr w:type="gramEnd"/>
+      <w:r>
+        <w:rPr>
+          <w:rFonts w:hint="eastAsia"/>
+        </w:rPr>
+        <w:t>控制器中。</w:t>
+      </w:r>
+    </w:p>
+    <w:p>
+      <w:pPr>
+        <w:pStyle w:val="a9"/>
+        <w:rPr>
+          <w:rFonts w:hint="eastAsia"/>
+        </w:rPr>
+      </w:pPr>
+      <w:r>
+        <w:t xml:space="preserve">Micro </w:t>
+      </w:r>
+      <w:proofErr w:type="spellStart"/>
+      <w:r>
+        <w:t>api</w:t>
+      </w:r>
+      <w:proofErr w:type="spellEnd"/>
+      <w:r>
+        <w:rPr>
+          <w:rFonts w:hint="eastAsia"/>
+        </w:rPr>
+        <w:t>通过proto协议，使用</w:t>
+      </w:r>
+      <w:proofErr w:type="spellStart"/>
+      <w:r>
+        <w:rPr>
+          <w:rFonts w:hint="eastAsia"/>
+        </w:rPr>
+        <w:t>g</w:t>
+      </w:r>
+      <w:r>
+        <w:t>rpc</w:t>
+      </w:r>
+      <w:proofErr w:type="spellEnd"/>
+      <w:r>
+        <w:rPr>
+          <w:rFonts w:hint="eastAsia"/>
+        </w:rPr>
+        <w:t>调用，通过</w:t>
+      </w:r>
+      <w:r>
+        <w:t>H</w:t>
+      </w:r>
+      <w:r>
+        <w:rPr>
+          <w:rFonts w:hint="eastAsia"/>
+        </w:rPr>
+        <w:t>ttp</w:t>
+      </w:r>
+      <w:r>
+        <w:t>/2</w:t>
+      </w:r>
+      <w:r>
+        <w:rPr>
+          <w:rFonts w:hint="eastAsia"/>
+        </w:rPr>
+        <w:t>协议调用其他进程。</w:t>
+      </w:r>
+      <w:r>
+        <w:t xml:space="preserve">Micro </w:t>
+      </w:r>
+      <w:proofErr w:type="spellStart"/>
+      <w:r>
+        <w:t>api</w:t>
+      </w:r>
+      <w:proofErr w:type="spellEnd"/>
+      <w:r>
+        <w:rPr>
+          <w:rFonts w:hint="eastAsia"/>
+        </w:rPr>
+        <w:t>收到</w:t>
+      </w:r>
+      <w:proofErr w:type="spellStart"/>
+      <w:r>
+        <w:rPr>
+          <w:rFonts w:hint="eastAsia"/>
+        </w:rPr>
+        <w:t>nginx</w:t>
+      </w:r>
+      <w:proofErr w:type="spellEnd"/>
+      <w:r>
+        <w:rPr>
+          <w:rFonts w:hint="eastAsia"/>
+        </w:rPr>
+        <w:t>反向代理服务器的请求后，如果服务可用，主线程就会进行到l</w:t>
+      </w:r>
+      <w:r>
+        <w:t>oad balance</w:t>
+      </w:r>
+      <w:r>
+        <w:rPr>
+          <w:rFonts w:hint="eastAsia"/>
+        </w:rPr>
+        <w:t>处，默认使用</w:t>
+      </w:r>
+      <w:proofErr w:type="spellStart"/>
+      <w:r>
+        <w:rPr>
+          <w:rFonts w:hint="eastAsia"/>
+        </w:rPr>
+        <w:t>r</w:t>
+      </w:r>
+      <w:r>
+        <w:t>oundRobin</w:t>
+      </w:r>
+      <w:proofErr w:type="spellEnd"/>
+      <w:r>
+        <w:rPr>
+          <w:rFonts w:hint="eastAsia"/>
+        </w:rPr>
+        <w:t>策略进行负载均衡，然后调用其他进程服务，最后返回给调用者。如果服务不可访问，则主线程进入到F</w:t>
+      </w:r>
+      <w:r>
+        <w:t>ault tolerance</w:t>
+      </w:r>
+      <w:r>
+        <w:rPr>
+          <w:rFonts w:hint="eastAsia"/>
+        </w:rPr>
+        <w:t>，返回预先定义好的容错机制进行处理。</w:t>
+      </w:r>
+      <w:bookmarkStart w:id="8" w:name="_GoBack"/>
+      <w:bookmarkEnd w:id="8"/>
+    </w:p>
     <w:p>
       <w:pPr>
         <w:pStyle w:val="1"/>
         <w:ind w:left="360" w:hanging="360"/>
       </w:pPr>
+      <w:bookmarkStart w:id="9" w:name="_Toc356851233"/>
+      <w:r>
+        <w:rPr>
+          <w:rFonts w:hint="eastAsia"/>
+        </w:rPr>
+        <w:lastRenderedPageBreak/>
+        <w:t>部署视图</w:t>
+      </w:r>
+      <w:bookmarkEnd w:id="9"/>
+    </w:p>
+    <w:p>
+      <w:pPr>
+        <w:pStyle w:val="a9"/>
+        <w:ind w:left="0"/>
+        <w:rPr>
+          <w:rFonts w:hint="eastAsia"/>
+        </w:rPr>
+      </w:pPr>
+      <w:r>
+        <w:rPr>
+          <w:noProof/>
+          <w:snapToGrid/>
+        </w:rPr>
+        <w:drawing>
+          <wp:inline distT="0" distB="0" distL="0" distR="0" wp14:anchorId="7E1FE061" wp14:editId="6CB038A4">
+            <wp:extent cx="5943600" cy="3860165"/>
+            <wp:effectExtent l="0" t="0" r="0" b="6985"/>
+            <wp:docPr id="2" name="图片 2"/>
+            <wp:cNvGraphicFramePr>
+              <a:graphicFrameLocks xmlns:a="http://schemas.openxmlformats.org/drawingml/2006/main" noChangeAspect="1"/>
+            </wp:cNvGraphicFramePr>
+            <a:graphic xmlns:a="http://schemas.openxmlformats.org/drawingml/2006/main">
+              <a:graphicData uri="http://schemas.openxmlformats.org/drawingml/2006/picture">
+                <pic:pic xmlns:pic="http://schemas.openxmlformats.org/drawingml/2006/picture">
+                  <pic:nvPicPr>
+                    <pic:cNvPr id="1" name=""/>
+                    <pic:cNvPicPr/>
+                  </pic:nvPicPr>
+                  <pic:blipFill>
+                    <a:blip r:embed="rId12"/>
+                    <a:stretch>
+                      <a:fillRect/>
+                    </a:stretch>
+                  </pic:blipFill>
+                  <pic:spPr>
+                    <a:xfrm>
+                      <a:off x="0" y="0"/>
+                      <a:ext cx="5943600" cy="3860165"/>
+                    </a:xfrm>
+                    <a:prstGeom prst="rect">
+                      <a:avLst/>
+                    </a:prstGeom>
+                  </pic:spPr>
+                </pic:pic>
+              </a:graphicData>
+            </a:graphic>
+          </wp:inline>
+        </w:drawing>
+      </w:r>
+    </w:p>
+    <w:p>
+      <w:pPr>
+        <w:pStyle w:val="a9"/>
+      </w:pPr>
+      <w:r>
+        <w:rPr>
+          <w:rFonts w:hint="eastAsia"/>
+        </w:rPr>
+        <w:t>Server中包含多个服务，服务可以在一个Ser</w:t>
+      </w:r>
+      <w:r>
+        <w:t>ver</w:t>
+      </w:r>
+      <w:r>
+        <w:rPr>
+          <w:rFonts w:hint="eastAsia"/>
+        </w:rPr>
+        <w:t>上，也可以分布在一个Server集群上，这里我们由于使用的是</w:t>
+      </w:r>
+      <w:proofErr w:type="gramStart"/>
+      <w:r>
+        <w:rPr>
+          <w:rFonts w:hint="eastAsia"/>
+        </w:rPr>
+        <w:t>微服务</w:t>
+      </w:r>
+      <w:proofErr w:type="gramEnd"/>
+      <w:r>
+        <w:rPr>
+          <w:rFonts w:hint="eastAsia"/>
+        </w:rPr>
+        <w:t>架构，因此我们</w:t>
+      </w:r>
+      <w:r>
+        <w:rPr>
+          <w:rFonts w:hint="eastAsia"/>
+        </w:rPr>
+        <w:t>偏向于Server集群</w:t>
+      </w:r>
+      <w:r>
+        <w:rPr>
+          <w:rFonts w:hint="eastAsia"/>
+        </w:rPr>
+        <w:t>。</w:t>
+      </w:r>
+    </w:p>
+    <w:p>
+      <w:pPr>
+        <w:pStyle w:val="a9"/>
+      </w:pPr>
+      <w:r>
+        <w:rPr>
+          <w:rFonts w:hint="eastAsia"/>
+        </w:rPr>
+        <w:t>其中</w:t>
+      </w:r>
+      <w:proofErr w:type="spellStart"/>
+      <w:r>
+        <w:rPr>
+          <w:rFonts w:hint="eastAsia"/>
+        </w:rPr>
+        <w:t>Group</w:t>
+      </w:r>
+      <w:r>
+        <w:t>Chat</w:t>
+      </w:r>
+      <w:proofErr w:type="spellEnd"/>
+      <w:r>
+        <w:rPr>
+          <w:rFonts w:hint="eastAsia"/>
+        </w:rPr>
+        <w:t>（群聊）服务不属于</w:t>
+      </w:r>
+      <w:proofErr w:type="gramStart"/>
+      <w:r>
+        <w:rPr>
+          <w:rFonts w:hint="eastAsia"/>
+        </w:rPr>
+        <w:t>微服务</w:t>
+      </w:r>
+      <w:proofErr w:type="gramEnd"/>
+      <w:r>
+        <w:rPr>
+          <w:rFonts w:hint="eastAsia"/>
+        </w:rPr>
+        <w:t>架构中的部分，该</w:t>
+      </w:r>
+      <w:proofErr w:type="gramStart"/>
+      <w:r>
+        <w:rPr>
+          <w:rFonts w:hint="eastAsia"/>
+        </w:rPr>
+        <w:t>群聊服务</w:t>
+      </w:r>
+      <w:proofErr w:type="gramEnd"/>
+      <w:r>
+        <w:rPr>
+          <w:rFonts w:hint="eastAsia"/>
+        </w:rPr>
+        <w:t>通过X</w:t>
+      </w:r>
+      <w:r>
+        <w:t>MPP</w:t>
+      </w:r>
+      <w:r>
+        <w:rPr>
+          <w:rFonts w:hint="eastAsia"/>
+        </w:rPr>
+        <w:t>协议建立连接，发送聊天信息。</w:t>
+      </w:r>
+    </w:p>
+    <w:p>
+      <w:pPr>
+        <w:pStyle w:val="a9"/>
+        <w:rPr>
+          <w:rFonts w:hint="eastAsia"/>
+        </w:rPr>
+      </w:pPr>
+      <w:proofErr w:type="gramStart"/>
+      <w:r>
+        <w:rPr>
+          <w:rFonts w:hint="eastAsia"/>
+        </w:rPr>
+        <w:t>群聊服务和其他微服务</w:t>
+      </w:r>
+      <w:proofErr w:type="gramEnd"/>
+      <w:r>
+        <w:rPr>
+          <w:rFonts w:hint="eastAsia"/>
+        </w:rPr>
+        <w:t>可以部署在一个集群上，</w:t>
+      </w:r>
+      <w:proofErr w:type="gramStart"/>
+      <w:r>
+        <w:rPr>
+          <w:rFonts w:hint="eastAsia"/>
+        </w:rPr>
+        <w:t>群聊服务</w:t>
+      </w:r>
+      <w:proofErr w:type="gramEnd"/>
+      <w:r>
+        <w:rPr>
+          <w:rFonts w:hint="eastAsia"/>
+        </w:rPr>
+        <w:t>一般单独在一个slave上</w:t>
+      </w:r>
+    </w:p>
+    <w:p>
+      <w:pPr>
+        <w:pStyle w:val="1"/>
+        <w:ind w:left="360" w:hanging="360"/>
+      </w:pPr>
+      <w:bookmarkStart w:id="10" w:name="_Toc356851234"/>
+      <w:r>
+        <w:rPr>
+          <w:rFonts w:hint="eastAsia"/>
+        </w:rPr>
+        <w:lastRenderedPageBreak/>
+        <w:t>实现视图</w:t>
+      </w:r>
+      <w:bookmarkEnd w:id="10"/>
+    </w:p>
+    <w:p>
+      <w:r>
+        <w:rPr>
+          <w:noProof/>
+          <w:snapToGrid/>
+        </w:rPr>
+        <w:drawing>
+          <wp:inline distT="0" distB="0" distL="0" distR="0" wp14:anchorId="7DEB379B" wp14:editId="7D20E856">
+            <wp:extent cx="5943600" cy="4010660"/>
+            <wp:effectExtent l="0" t="0" r="0" b="8890"/>
+            <wp:docPr id="6" name="图片 6"/>
+            <wp:cNvGraphicFramePr>
+              <a:graphicFrameLocks xmlns:a="http://schemas.openxmlformats.org/drawingml/2006/main" noChangeAspect="1"/>
+            </wp:cNvGraphicFramePr>
+            <a:graphic xmlns:a="http://schemas.openxmlformats.org/drawingml/2006/main">
+              <a:graphicData uri="http://schemas.openxmlformats.org/drawingml/2006/picture">
+                <pic:pic xmlns:pic="http://schemas.openxmlformats.org/drawingml/2006/picture">
+                  <pic:nvPicPr>
+                    <pic:cNvPr id="1" name=""/>
+                    <pic:cNvPicPr/>
+                  </pic:nvPicPr>
+                  <pic:blipFill>
+                    <a:blip r:embed="rId13"/>
+                    <a:stretch>
+                      <a:fillRect/>
+                    </a:stretch>
+                  </pic:blipFill>
+                  <pic:spPr>
+                    <a:xfrm>
+                      <a:off x="0" y="0"/>
+                      <a:ext cx="5943600" cy="4010660"/>
+                    </a:xfrm>
+                    <a:prstGeom prst="rect">
+                      <a:avLst/>
+                    </a:prstGeom>
+                  </pic:spPr>
+                </pic:pic>
+              </a:graphicData>
+            </a:graphic>
+          </wp:inline>
+        </w:drawing>
+      </w:r>
+    </w:p>
+    <w:p>
+      <w:pPr>
+        <w:rPr>
+          <w:rFonts w:hint="eastAsia"/>
+        </w:rPr>
+      </w:pPr>
+      <w:proofErr w:type="gramStart"/>
+      <w:r>
+        <w:rPr>
+          <w:rFonts w:hint="eastAsia"/>
+        </w:rPr>
+        <w:t>一个包即为</w:t>
+      </w:r>
+      <w:proofErr w:type="gramEnd"/>
+      <w:r>
+        <w:rPr>
+          <w:rFonts w:hint="eastAsia"/>
+        </w:rPr>
+        <w:t>一个构件，所有构建对A</w:t>
+      </w:r>
+      <w:r>
+        <w:t>PI gateway</w:t>
+      </w:r>
+      <w:r>
+        <w:rPr>
+          <w:rFonts w:hint="eastAsia"/>
+        </w:rPr>
+        <w:t>提供proto接口，</w:t>
+      </w:r>
+      <w:proofErr w:type="spellStart"/>
+      <w:r>
+        <w:rPr>
+          <w:rFonts w:hint="eastAsia"/>
+        </w:rPr>
+        <w:t>bingjiang</w:t>
+      </w:r>
+      <w:proofErr w:type="spellEnd"/>
+      <w:r>
+        <w:t xml:space="preserve"> </w:t>
+      </w:r>
+      <w:r>
+        <w:rPr>
+          <w:rFonts w:hint="eastAsia"/>
+        </w:rPr>
+        <w:t>接口实现。A</w:t>
+      </w:r>
+      <w:r>
+        <w:t>PI G</w:t>
+      </w:r>
+      <w:r>
+        <w:rPr>
+          <w:rFonts w:hint="eastAsia"/>
+        </w:rPr>
+        <w:t>ate</w:t>
+      </w:r>
+      <w:r>
+        <w:t>way</w:t>
+      </w:r>
+      <w:r>
+        <w:rPr>
+          <w:rFonts w:hint="eastAsia"/>
+        </w:rPr>
+        <w:t>舰艇h</w:t>
+      </w:r>
+      <w:r>
+        <w:t>ttp</w:t>
+      </w:r>
+      <w:r>
+        <w:rPr>
+          <w:rFonts w:hint="eastAsia"/>
+        </w:rPr>
+        <w:t>请求，针对对应的请求，调用享用的c</w:t>
+      </w:r>
+      <w:r>
+        <w:t>ontroller</w:t>
+      </w:r>
+      <w:r>
+        <w:rPr>
+          <w:rFonts w:hint="eastAsia"/>
+        </w:rPr>
+        <w:t>，然后通过p</w:t>
+      </w:r>
+      <w:r>
+        <w:t>roto</w:t>
+      </w:r>
+      <w:r>
+        <w:rPr>
+          <w:rFonts w:hint="eastAsia"/>
+        </w:rPr>
+        <w:t>调用其他构件实现的方法</w:t>
+      </w:r>
+    </w:p>
+    <w:p>
+      <w:pPr>
+        <w:pStyle w:val="1"/>
+        <w:ind w:left="360" w:hanging="360"/>
+      </w:pPr>
       <w:bookmarkStart w:id="11" w:name="_Toc356851235"/>
       <w:r>
         <w:rPr>
@@ -3036,39 +3993,155 @@
     </w:p>
     <w:p>
       <w:pPr>
-        <w:pStyle w:val="InfoBlue"/>
-      </w:pPr>
-      <w:r>
-        <w:t>[</w:t>
-      </w:r>
-      <w:r>
-        <w:rPr>
-          <w:rFonts w:hint="eastAsia"/>
-        </w:rPr>
-        <w:t>从永久性数据存储方面来对系统进行说明。如果</w:t>
-      </w:r>
-      <w:proofErr w:type="gramStart"/>
-      <w:r>
-        <w:rPr>
-          <w:rFonts w:hint="eastAsia"/>
-        </w:rPr>
-        <w:t>几乎或</w:t>
-      </w:r>
-      <w:proofErr w:type="gramEnd"/>
-      <w:r>
-        <w:rPr>
-          <w:rFonts w:hint="eastAsia"/>
-        </w:rPr>
-        <w:t>根本没有永久性数据，或者设计模型与数据模型之间的转换并不重要，那么本节就为可选。</w:t>
-      </w:r>
-      <w:r>
-        <w:t>]</w:t>
+        <w:widowControl/>
+        <w:spacing w:line="240" w:lineRule="auto"/>
+        <w:rPr>
+          <w:rFonts w:hAnsi="宋体" w:cs="宋体"/>
+          <w:snapToGrid/>
+          <w:sz w:val="24"/>
+          <w:szCs w:val="24"/>
+        </w:rPr>
+      </w:pPr>
+      <w:r>
+        <w:rPr>
+          <w:rFonts w:hAnsi="宋体" w:cs="宋体"/>
+          <w:noProof/>
+          <w:snapToGrid/>
+          <w:sz w:val="24"/>
+          <w:szCs w:val="24"/>
+        </w:rPr>
+        <w:drawing>
+          <wp:inline distT="0" distB="0" distL="0" distR="0">
+            <wp:extent cx="6623628" cy="4945380"/>
+            <wp:effectExtent l="0" t="0" r="6350" b="7620"/>
+            <wp:docPr id="7" name="图片 7" descr="C:\Users\shenglong\Documents\Tencent Files\245078728\Image\Group\P9E@Y)G@_XR%FQ$B@8LQ5I7.png"/>
+            <wp:cNvGraphicFramePr>
+              <a:graphicFrameLocks xmlns:a="http://schemas.openxmlformats.org/drawingml/2006/main" noChangeAspect="1"/>
+            </wp:cNvGraphicFramePr>
+            <a:graphic xmlns:a="http://schemas.openxmlformats.org/drawingml/2006/main">
+              <a:graphicData uri="http://schemas.openxmlformats.org/drawingml/2006/picture">
+                <pic:pic xmlns:pic="http://schemas.openxmlformats.org/drawingml/2006/picture">
+                  <pic:nvPicPr>
+                    <pic:cNvPr id="0" name="Picture 1" descr="C:\Users\shenglong\Documents\Tencent Files\245078728\Image\Group\P9E@Y)G@_XR%FQ$B@8LQ5I7.png"/>
+                    <pic:cNvPicPr>
+                      <a:picLocks noChangeAspect="1" noChangeArrowheads="1"/>
+                    </pic:cNvPicPr>
+                  </pic:nvPicPr>
+                  <pic:blipFill rotWithShape="1">
+                    <a:blip r:embed="rId14">
+                      <a:extLst>
+                        <a:ext uri="{28A0092B-C50C-407E-A947-70E740481C1C}">
+                          <a14:useLocalDpi xmlns:a14="http://schemas.microsoft.com/office/drawing/2010/main" val="0"/>
+                        </a:ext>
+                      </a:extLst>
+                    </a:blip>
+                    <a:srcRect l="6195" r="9462" b="1747"/>
+                    <a:stretch/>
+                  </pic:blipFill>
+                  <pic:spPr bwMode="auto">
+                    <a:xfrm>
+                      <a:off x="0" y="0"/>
+                      <a:ext cx="6641120" cy="4958440"/>
+                    </a:xfrm>
+                    <a:prstGeom prst="rect">
+                      <a:avLst/>
+                    </a:prstGeom>
+                    <a:noFill/>
+                    <a:ln>
+                      <a:noFill/>
+                    </a:ln>
+                    <a:extLst>
+                      <a:ext uri="{53640926-AAD7-44D8-BBD7-CCE9431645EC}">
+                        <a14:shadowObscured xmlns:a14="http://schemas.microsoft.com/office/drawing/2010/main"/>
+                      </a:ext>
+                    </a:extLst>
+                  </pic:spPr>
+                </pic:pic>
+              </a:graphicData>
+            </a:graphic>
+          </wp:inline>
+        </w:drawing>
       </w:r>
     </w:p>
     <w:p>
       <w:pPr>
         <w:pStyle w:val="a9"/>
       </w:pPr>
+    </w:p>
+    <w:p>
+      <w:pPr>
+        <w:pStyle w:val="a9"/>
+        <w:rPr>
+          <w:rFonts w:hint="eastAsia"/>
+        </w:rPr>
+      </w:pPr>
+      <w:r>
+        <w:rPr>
+          <w:rFonts w:hint="eastAsia"/>
+        </w:rPr>
+        <w:t>持久性数据主要包含A</w:t>
+      </w:r>
+      <w:r>
+        <w:t>ctivity</w:t>
+      </w:r>
+      <w:r>
+        <w:rPr>
+          <w:rFonts w:hint="eastAsia"/>
+        </w:rPr>
+        <w:t>和User的信息，U</w:t>
+      </w:r>
+      <w:r>
+        <w:t>ser</w:t>
+      </w:r>
+      <w:r>
+        <w:rPr>
+          <w:rFonts w:hint="eastAsia"/>
+        </w:rPr>
+        <w:t>信息存储在</w:t>
+      </w:r>
+      <w:proofErr w:type="spellStart"/>
+      <w:r>
+        <w:rPr>
+          <w:rFonts w:hint="eastAsia"/>
+        </w:rPr>
+        <w:t>M</w:t>
+      </w:r>
+      <w:r>
+        <w:t>ysql</w:t>
+      </w:r>
+      <w:proofErr w:type="spellEnd"/>
+      <w:r>
+        <w:rPr>
+          <w:rFonts w:hint="eastAsia"/>
+        </w:rPr>
+        <w:t>中，</w:t>
+      </w:r>
+      <w:r>
+        <w:t>Activity</w:t>
+      </w:r>
+      <w:r>
+        <w:rPr>
+          <w:rFonts w:hint="eastAsia"/>
+        </w:rPr>
+        <w:t>存储在</w:t>
+      </w:r>
+      <w:proofErr w:type="spellStart"/>
+      <w:r>
+        <w:rPr>
+          <w:rFonts w:hint="eastAsia"/>
+        </w:rPr>
+        <w:t>Mond</w:t>
+      </w:r>
+      <w:r>
+        <w:t>godb</w:t>
+      </w:r>
+      <w:proofErr w:type="spellEnd"/>
+      <w:r>
+        <w:rPr>
+          <w:rFonts w:hint="eastAsia"/>
+        </w:rPr>
+        <w:t>中。</w:t>
+      </w:r>
     </w:p>
     <w:p>
       <w:pPr>
@@ -3110,11 +4183,15 @@
     <w:p>
       <w:pPr>
         <w:pStyle w:val="a9"/>
+        <w:ind w:left="0"/>
+        <w:rPr>
+          <w:rFonts w:hint="eastAsia"/>
+        </w:rPr>
       </w:pPr>
     </w:p>
     <w:sectPr>
-      <w:headerReference w:type="default" r:id="rId10"/>
-      <w:footerReference w:type="default" r:id="rId11"/>
+      <w:headerReference w:type="default" r:id="rId15"/>
+      <w:footerReference w:type="default" r:id="rId16"/>
       <w:pgSz w:w="12240" w:h="15840" w:code="1"/>
       <w:pgMar w:top="1440" w:right="1440" w:bottom="1440" w:left="1440" w:header="720" w:footer="720" w:gutter="0"/>
       <w:cols w:space="720"/>
@@ -3305,7 +4382,7 @@
               <w:rFonts w:ascii="Times New Roman"/>
               <w:noProof/>
             </w:rPr>
-            <w:t>7</w:t>
+            <w:t>8</w:t>
           </w:r>
           <w:r>
             <w:rPr>
@@ -3352,7 +4429,7 @@
               <w:rStyle w:val="a8"/>
               <w:noProof/>
             </w:rPr>
-            <w:t>7</w:t>
+            <w:t>10</w:t>
           </w:r>
           <w:r>
             <w:rPr>

</xml_diff>

<commit_message>
Modify the version number of these documents
</commit_message>
<xml_diff>
--- a/document/model/软件架构文档.docx
+++ b/document/model/软件架构文档.docx
@@ -114,14 +114,36 @@
         <w:rPr>
           <w:rFonts w:hint="eastAsia"/>
         </w:rPr>
-        <w:t>注：用方括号括起来并以蓝色斜体（样式</w:t>
+        <w:t>注：用方括号</w:t>
+      </w:r>
+      <w:proofErr w:type="gramStart"/>
+      <w:r>
+        <w:rPr>
+          <w:rFonts w:hint="eastAsia"/>
+        </w:rPr>
+        <w:t>括</w:t>
+      </w:r>
+      <w:proofErr w:type="gramEnd"/>
+      <w:r>
+        <w:rPr>
+          <w:rFonts w:hint="eastAsia"/>
+        </w:rPr>
+        <w:t>起来并以蓝色斜体（样式</w:t>
       </w:r>
       <w:r>
         <w:rPr>
           <w:rFonts w:ascii="Times New Roman"/>
         </w:rPr>
-        <w:t>=InfoBlue</w:t>
-      </w:r>
+        <w:t>=</w:t>
+      </w:r>
+      <w:proofErr w:type="spellStart"/>
+      <w:r>
+        <w:rPr>
+          <w:rFonts w:ascii="Times New Roman"/>
+        </w:rPr>
+        <w:t>InfoBlue</w:t>
+      </w:r>
+      <w:proofErr w:type="spellEnd"/>
       <w:r>
         <w:rPr>
           <w:rFonts w:hint="eastAsia"/>
@@ -507,7 +529,21 @@
               <w:rPr>
                 <w:rFonts w:ascii="Times New Roman"/>
               </w:rPr>
-              <w:t>&lt;x.x&gt;</w:t>
+              <w:t>&lt;</w:t>
+            </w:r>
+            <w:proofErr w:type="spellStart"/>
+            <w:r>
+              <w:rPr>
+                <w:rFonts w:ascii="Times New Roman"/>
+              </w:rPr>
+              <w:t>x.x</w:t>
+            </w:r>
+            <w:proofErr w:type="spellEnd"/>
+            <w:r>
+              <w:rPr>
+                <w:rFonts w:ascii="Times New Roman"/>
+              </w:rPr>
+              <w:t>&gt;</w:t>
             </w:r>
           </w:p>
         </w:tc>
@@ -648,6 +684,9 @@
           <w:p>
             <w:pPr>
               <w:pStyle w:val="Tabletext"/>
+              <w:rPr>
+                <w:rFonts w:hint="eastAsia"/>
+              </w:rPr>
             </w:pPr>
             <w:r>
               <w:rPr>
@@ -656,7 +695,13 @@
               <w:t>&lt;</w:t>
             </w:r>
             <w:r>
-              <w:t>09/07/2019?</w:t>
+              <w:t>09/07/2019</w:t>
+            </w:r>
+            <w:r>
+              <w:rPr>
+                <w:rFonts w:hint="eastAsia"/>
+              </w:rPr>
+              <w:t>&gt;</w:t>
             </w:r>
           </w:p>
         </w:tc>
@@ -691,7 +736,21 @@
               <w:rPr>
                 <w:rFonts w:hint="eastAsia"/>
               </w:rPr>
-              <w:t>了解技术栈之后，完善架构设计</w:t>
+              <w:t>了解技术</w:t>
+            </w:r>
+            <w:proofErr w:type="gramStart"/>
+            <w:r>
+              <w:rPr>
+                <w:rFonts w:hint="eastAsia"/>
+              </w:rPr>
+              <w:t>栈</w:t>
+            </w:r>
+            <w:proofErr w:type="gramEnd"/>
+            <w:r>
+              <w:rPr>
+                <w:rFonts w:hint="eastAsia"/>
+              </w:rPr>
+              <w:t>之后，完善架构设计</w:t>
             </w:r>
           </w:p>
         </w:tc>
@@ -756,9 +815,6 @@
           <w:p>
             <w:pPr>
               <w:pStyle w:val="Tabletext"/>
-              <w:rPr>
-                <w:rFonts w:hint="eastAsia"/>
-              </w:rPr>
             </w:pPr>
             <w:r>
               <w:rPr>
@@ -782,9 +838,6 @@
           <w:p>
             <w:pPr>
               <w:pStyle w:val="Tabletext"/>
-              <w:rPr>
-                <w:rFonts w:hint="eastAsia"/>
-              </w:rPr>
             </w:pPr>
             <w:r>
               <w:rPr>
@@ -808,9 +861,6 @@
           <w:p>
             <w:pPr>
               <w:pStyle w:val="Tabletext"/>
-              <w:rPr>
-                <w:rFonts w:hint="eastAsia"/>
-              </w:rPr>
             </w:pPr>
             <w:r>
               <w:rPr>
@@ -830,6 +880,8 @@
             <w:pPr>
               <w:pStyle w:val="Tabletext"/>
             </w:pPr>
+            <w:bookmarkStart w:id="0" w:name="_GoBack"/>
+            <w:bookmarkEnd w:id="0"/>
           </w:p>
         </w:tc>
         <w:tc>
@@ -1983,27 +2035,27 @@
         <w:pStyle w:val="1"/>
         <w:ind w:left="360" w:hanging="360"/>
       </w:pPr>
-      <w:bookmarkStart w:id="0" w:name="_Toc356851225"/>
+      <w:bookmarkStart w:id="1" w:name="_Toc356851225"/>
       <w:r>
         <w:rPr>
           <w:rFonts w:hint="eastAsia"/>
         </w:rPr>
         <w:t>简介</w:t>
       </w:r>
-      <w:bookmarkEnd w:id="0"/>
+      <w:bookmarkEnd w:id="1"/>
     </w:p>
     <w:p>
       <w:pPr>
         <w:pStyle w:val="2"/>
       </w:pPr>
-      <w:bookmarkStart w:id="1" w:name="_Toc356851226"/>
+      <w:bookmarkStart w:id="2" w:name="_Toc356851226"/>
       <w:r>
         <w:rPr>
           <w:rFonts w:hint="eastAsia"/>
         </w:rPr>
         <w:t>目的</w:t>
       </w:r>
-      <w:bookmarkEnd w:id="1"/>
+      <w:bookmarkEnd w:id="2"/>
     </w:p>
     <w:p>
       <w:pPr>
@@ -2019,21 +2071,35 @@
         <w:rPr>
           <w:rFonts w:hint="eastAsia"/>
         </w:rPr>
-        <w:t>视图来描述系统的各个方面。它用于记录并表述已对系统的构架方面作出的重要决策。</w:t>
+        <w:t>视图来描述系统的各个方面。它用于记录并表述已对系统的构架方面</w:t>
+      </w:r>
+      <w:proofErr w:type="gramStart"/>
+      <w:r>
+        <w:rPr>
+          <w:rFonts w:hint="eastAsia"/>
+        </w:rPr>
+        <w:t>作出</w:t>
+      </w:r>
+      <w:proofErr w:type="gramEnd"/>
+      <w:r>
+        <w:rPr>
+          <w:rFonts w:hint="eastAsia"/>
+        </w:rPr>
+        <w:t>的重要决策。</w:t>
       </w:r>
     </w:p>
     <w:p>
       <w:pPr>
         <w:pStyle w:val="2"/>
       </w:pPr>
-      <w:bookmarkStart w:id="2" w:name="_Toc356851227"/>
+      <w:bookmarkStart w:id="3" w:name="_Toc356851227"/>
       <w:r>
         <w:rPr>
           <w:rFonts w:hint="eastAsia"/>
         </w:rPr>
         <w:t>参考资料</w:t>
       </w:r>
-      <w:bookmarkEnd w:id="2"/>
+      <w:bookmarkEnd w:id="3"/>
     </w:p>
     <w:p>
       <w:pPr>
@@ -2151,7 +2217,7 @@
         <w:pStyle w:val="1"/>
         <w:ind w:left="360" w:hanging="360"/>
       </w:pPr>
-      <w:bookmarkStart w:id="3" w:name="_Toc356851228"/>
+      <w:bookmarkStart w:id="4" w:name="_Toc356851228"/>
       <w:r>
         <w:rPr>
           <w:rFonts w:hint="eastAsia"/>
@@ -2159,15 +2225,12 @@
         <w:lastRenderedPageBreak/>
         <w:t>用例视图</w:t>
       </w:r>
-      <w:bookmarkEnd w:id="3"/>
+      <w:bookmarkEnd w:id="4"/>
     </w:p>
     <w:p>
       <w:pPr>
         <w:pStyle w:val="a9"/>
         <w:ind w:left="0"/>
-        <w:rPr>
-          <w:rFonts w:hint="eastAsia"/>
-        </w:rPr>
       </w:pPr>
       <w:r>
         <w:rPr>
@@ -2231,11 +2294,19 @@
         <w:rPr>
           <w:rFonts w:hint="eastAsia"/>
         </w:rPr>
-        <w:t>上图为“即应——拼单/活动一体化信息平台”的用例视图，所有u</w:t>
+        <w:t>上图为“即应——拼单/活动一体化信息平台”的用例视图，所有</w:t>
+      </w:r>
+      <w:proofErr w:type="spellStart"/>
+      <w:r>
+        <w:rPr>
+          <w:rFonts w:hint="eastAsia"/>
+        </w:rPr>
+        <w:t>u</w:t>
       </w:r>
       <w:r>
         <w:t>secase</w:t>
       </w:r>
+      <w:proofErr w:type="spellEnd"/>
       <w:r>
         <w:rPr>
           <w:rFonts w:hint="eastAsia"/>
@@ -2269,7 +2340,39 @@
           <w:rFonts w:hint="eastAsia"/>
           <w:b/>
         </w:rPr>
-        <w:t>发布网购拼单/外卖拼单/拼车/简单活动信息</w:t>
+        <w:t>发布</w:t>
+      </w:r>
+      <w:proofErr w:type="gramStart"/>
+      <w:r>
+        <w:rPr>
+          <w:rFonts w:hint="eastAsia"/>
+          <w:b/>
+        </w:rPr>
+        <w:t>网购拼单</w:t>
+      </w:r>
+      <w:proofErr w:type="gramEnd"/>
+      <w:r>
+        <w:rPr>
+          <w:rFonts w:hint="eastAsia"/>
+          <w:b/>
+        </w:rPr>
+        <w:t>/外卖</w:t>
+      </w:r>
+      <w:proofErr w:type="gramStart"/>
+      <w:r>
+        <w:rPr>
+          <w:rFonts w:hint="eastAsia"/>
+          <w:b/>
+        </w:rPr>
+        <w:t>拼单/拼车</w:t>
+      </w:r>
+      <w:proofErr w:type="gramEnd"/>
+      <w:r>
+        <w:rPr>
+          <w:rFonts w:hint="eastAsia"/>
+          <w:b/>
+        </w:rPr>
+        <w:t>/简单活动信息</w:t>
       </w:r>
       <w:r>
         <w:rPr>
@@ -2281,7 +2384,21 @@
         <w:rPr>
           <w:rFonts w:hint="eastAsia"/>
         </w:rPr>
-        <w:t>用户使用即应的最主要原因，用户通过此功能发布信息，从而找到理想的用户一起进行拼单/活动，从而减免邮费，</w:t>
+        <w:t>用户使用即应的最主要原因，用户通过此功能发布信息，从而找到理想的用户一起</w:t>
+      </w:r>
+      <w:proofErr w:type="gramStart"/>
+      <w:r>
+        <w:rPr>
+          <w:rFonts w:hint="eastAsia"/>
+        </w:rPr>
+        <w:t>进行拼单</w:t>
+      </w:r>
+      <w:proofErr w:type="gramEnd"/>
+      <w:r>
+        <w:rPr>
+          <w:rFonts w:hint="eastAsia"/>
+        </w:rPr>
+        <w:t>/活动，从而减免邮费，</w:t>
       </w:r>
       <w:r>
         <w:rPr>
@@ -2325,18 +2442,43 @@
         </w:rPr>
         <w:t>浏览</w:t>
       </w:r>
+      <w:proofErr w:type="gramStart"/>
       <w:r>
         <w:rPr>
           <w:rFonts w:hint="eastAsia"/>
           <w:b/>
         </w:rPr>
-        <w:t>网购拼单/外卖拼单/拼车/</w:t>
-      </w:r>
+        <w:t>网购拼单</w:t>
+      </w:r>
+      <w:proofErr w:type="gramEnd"/>
       <w:r>
         <w:rPr>
           <w:rFonts w:hint="eastAsia"/>
           <w:b/>
         </w:rPr>
+        <w:t>/外卖</w:t>
+      </w:r>
+      <w:proofErr w:type="gramStart"/>
+      <w:r>
+        <w:rPr>
+          <w:rFonts w:hint="eastAsia"/>
+          <w:b/>
+        </w:rPr>
+        <w:t>拼单/拼车</w:t>
+      </w:r>
+      <w:proofErr w:type="gramEnd"/>
+      <w:r>
+        <w:rPr>
+          <w:rFonts w:hint="eastAsia"/>
+          <w:b/>
+        </w:rPr>
+        <w:t>/</w:t>
+      </w:r>
+      <w:r>
+        <w:rPr>
+          <w:rFonts w:hint="eastAsia"/>
+          <w:b/>
+        </w:rPr>
         <w:t>简单活动</w:t>
       </w:r>
       <w:r>
@@ -2350,12 +2492,37 @@
       <w:pPr>
         <w:pStyle w:val="a9"/>
       </w:pPr>
+      <w:proofErr w:type="gramStart"/>
       <w:r>
         <w:rPr>
           <w:rFonts w:hint="eastAsia"/>
           <w:b/>
         </w:rPr>
-        <w:t>接受网购拼单/外卖拼单/拼车/简单活动申请</w:t>
+        <w:t>接受网购拼单</w:t>
+      </w:r>
+      <w:proofErr w:type="gramEnd"/>
+      <w:r>
+        <w:rPr>
+          <w:rFonts w:hint="eastAsia"/>
+          <w:b/>
+        </w:rPr>
+        <w:t>/外卖</w:t>
+      </w:r>
+      <w:proofErr w:type="gramStart"/>
+      <w:r>
+        <w:rPr>
+          <w:rFonts w:hint="eastAsia"/>
+          <w:b/>
+        </w:rPr>
+        <w:t>拼单/拼车</w:t>
+      </w:r>
+      <w:proofErr w:type="gramEnd"/>
+      <w:r>
+        <w:rPr>
+          <w:rFonts w:hint="eastAsia"/>
+          <w:b/>
+        </w:rPr>
+        <w:t>/简单活动申请</w:t>
       </w:r>
       <w:r>
         <w:rPr>
@@ -2377,7 +2544,39 @@
           <w:b/>
         </w:rPr>
         <w:lastRenderedPageBreak/>
-        <w:t>浏览我的网购拼单/外卖拼单/拼车/简单活动</w:t>
+        <w:t>浏览我的</w:t>
+      </w:r>
+      <w:proofErr w:type="gramStart"/>
+      <w:r>
+        <w:rPr>
+          <w:rFonts w:hint="eastAsia"/>
+          <w:b/>
+        </w:rPr>
+        <w:t>网购拼单</w:t>
+      </w:r>
+      <w:proofErr w:type="gramEnd"/>
+      <w:r>
+        <w:rPr>
+          <w:rFonts w:hint="eastAsia"/>
+          <w:b/>
+        </w:rPr>
+        <w:t>/外卖</w:t>
+      </w:r>
+      <w:proofErr w:type="gramStart"/>
+      <w:r>
+        <w:rPr>
+          <w:rFonts w:hint="eastAsia"/>
+          <w:b/>
+        </w:rPr>
+        <w:t>拼单/拼车</w:t>
+      </w:r>
+      <w:proofErr w:type="gramEnd"/>
+      <w:r>
+        <w:rPr>
+          <w:rFonts w:hint="eastAsia"/>
+          <w:b/>
+        </w:rPr>
+        <w:t>/简单活动</w:t>
       </w:r>
       <w:r>
         <w:rPr>
@@ -2396,12 +2595,37 @@
       <w:pPr>
         <w:pStyle w:val="a9"/>
       </w:pPr>
+      <w:proofErr w:type="gramStart"/>
       <w:r>
         <w:rPr>
           <w:rFonts w:hint="eastAsia"/>
           <w:b/>
         </w:rPr>
-        <w:t>网购拼单/外卖拼单/拼车/简单活动成员管理</w:t>
+        <w:t>网购拼单</w:t>
+      </w:r>
+      <w:proofErr w:type="gramEnd"/>
+      <w:r>
+        <w:rPr>
+          <w:rFonts w:hint="eastAsia"/>
+          <w:b/>
+        </w:rPr>
+        <w:t>/外卖</w:t>
+      </w:r>
+      <w:proofErr w:type="gramStart"/>
+      <w:r>
+        <w:rPr>
+          <w:rFonts w:hint="eastAsia"/>
+          <w:b/>
+        </w:rPr>
+        <w:t>拼单/拼车</w:t>
+      </w:r>
+      <w:proofErr w:type="gramEnd"/>
+      <w:r>
+        <w:rPr>
+          <w:rFonts w:hint="eastAsia"/>
+          <w:b/>
+        </w:rPr>
+        <w:t>/简单活动成员管理</w:t>
       </w:r>
       <w:r>
         <w:rPr>
@@ -2422,28 +2646,46 @@
           <w:rFonts w:hint="eastAsia"/>
           <w:b/>
         </w:rPr>
-        <w:t>利用活动群聊进行即时通讯，</w:t>
+        <w:t>利用活动</w:t>
+      </w:r>
+      <w:proofErr w:type="gramStart"/>
+      <w:r>
+        <w:rPr>
+          <w:rFonts w:hint="eastAsia"/>
+          <w:b/>
+        </w:rPr>
+        <w:t>群聊进行</w:t>
+      </w:r>
+      <w:proofErr w:type="gramEnd"/>
+      <w:r>
+        <w:rPr>
+          <w:rFonts w:hint="eastAsia"/>
+          <w:b/>
+        </w:rPr>
+        <w:t>即时通讯，</w:t>
       </w:r>
       <w:r>
         <w:rPr>
           <w:rFonts w:hint="eastAsia"/>
           <w:bCs/>
         </w:rPr>
-        <w:t>用户加入某个活动后，可以利用平台的群聊方便地</w:t>
-      </w:r>
+        <w:t>用户加入某个活动后，可以利用平台的</w:t>
+      </w:r>
+      <w:proofErr w:type="gramStart"/>
       <w:r>
         <w:rPr>
           <w:rFonts w:hint="eastAsia"/>
           <w:bCs/>
         </w:rPr>
-        <w:t>进行</w:t>
-      </w:r>
+        <w:t>群聊方便</w:t>
+      </w:r>
+      <w:proofErr w:type="gramEnd"/>
       <w:r>
         <w:rPr>
           <w:rFonts w:hint="eastAsia"/>
           <w:bCs/>
         </w:rPr>
-        <w:t>沟通。</w:t>
+        <w:t>地进行沟通。</w:t>
       </w:r>
     </w:p>
     <w:p>
@@ -2487,21 +2729,36 @@
           <w:rFonts w:hint="eastAsia"/>
           <w:b/>
         </w:rPr>
-        <w:t>查看浏览历史记录</w:t>
-      </w:r>
+        <w:t>查看浏览历史记录，</w:t>
+      </w:r>
+      <w:r>
+        <w:rPr>
+          <w:rFonts w:hint="eastAsia"/>
+          <w:bCs/>
+        </w:rPr>
+        <w:t>用户可以查看自己最近浏览过的活动。</w:t>
+      </w:r>
+    </w:p>
+    <w:p>
+      <w:pPr>
+        <w:pStyle w:val="a9"/>
+        <w:rPr>
+          <w:bCs/>
+        </w:rPr>
+      </w:pPr>
       <w:r>
         <w:rPr>
           <w:rFonts w:hint="eastAsia"/>
           <w:b/>
         </w:rPr>
-        <w:t>，</w:t>
+        <w:t>浏览推荐活动，</w:t>
       </w:r>
       <w:r>
         <w:rPr>
           <w:rFonts w:hint="eastAsia"/>
           <w:bCs/>
         </w:rPr>
-        <w:t>用户可以查看自己最近浏览过的活动。</w:t>
+        <w:t>根据用户的用户画像，平台将推给用户其可能感兴趣的活动。</w:t>
       </w:r>
     </w:p>
     <w:p>
@@ -2516,37 +2773,43 @@
           <w:rFonts w:hint="eastAsia"/>
           <w:b/>
         </w:rPr>
-        <w:t>浏览推荐活动，</w:t>
+        <w:t>关注/查看关注者/查看关注者的活动，</w:t>
       </w:r>
       <w:r>
         <w:rPr>
           <w:rFonts w:hint="eastAsia"/>
           <w:bCs/>
         </w:rPr>
-        <w:t>根据用户的用户画像，平台将推给用户其可能感兴趣的活动。</w:t>
+        <w:t>用户可以在平台关注其他用户，关注后可以收到其他用户活动的推送。</w:t>
       </w:r>
     </w:p>
     <w:p>
       <w:pPr>
         <w:pStyle w:val="a9"/>
-        <w:rPr>
-          <w:rFonts w:hint="eastAsia"/>
-          <w:bCs/>
-        </w:rPr>
+      </w:pPr>
+      <w:r>
+        <w:rPr>
+          <w:rFonts w:hint="eastAsia"/>
+        </w:rPr>
+        <w:t>管理员核心功能如下：</w:t>
+      </w:r>
+    </w:p>
+    <w:p>
+      <w:pPr>
+        <w:pStyle w:val="a9"/>
       </w:pPr>
       <w:r>
         <w:rPr>
           <w:rFonts w:hint="eastAsia"/>
           <w:b/>
         </w:rPr>
-        <w:t>关注/查看关注者/查看关注者的活动，</w:t>
-      </w:r>
-      <w:r>
-        <w:rPr>
-          <w:rFonts w:hint="eastAsia"/>
-          <w:bCs/>
-        </w:rPr>
-        <w:t>用户可以在平台关注其他用户，关注后可以收到其他用户活动的推送。</w:t>
+        <w:t>管理用户</w:t>
+      </w:r>
+      <w:r>
+        <w:rPr>
+          <w:rFonts w:hint="eastAsia"/>
+        </w:rPr>
+        <w:t>，包括封禁，解除封禁，处理用户的举报</w:t>
       </w:r>
     </w:p>
     <w:p>
@@ -2556,38 +2819,41 @@
       <w:r>
         <w:rPr>
           <w:rFonts w:hint="eastAsia"/>
-        </w:rPr>
-        <w:t>管理员核心功能如下：</w:t>
-      </w:r>
-    </w:p>
-    <w:p>
-      <w:pPr>
-        <w:pStyle w:val="a9"/>
-      </w:pPr>
-      <w:r>
-        <w:rPr>
-          <w:rFonts w:hint="eastAsia"/>
           <w:b/>
         </w:rPr>
-        <w:t>管理用户</w:t>
-      </w:r>
-      <w:r>
-        <w:rPr>
-          <w:rFonts w:hint="eastAsia"/>
-        </w:rPr>
-        <w:t>，包括封禁，解除封禁，处理用户的举报</w:t>
-      </w:r>
-    </w:p>
-    <w:p>
-      <w:pPr>
-        <w:pStyle w:val="a9"/>
-      </w:pPr>
+        <w:t>管理平台内</w:t>
+      </w:r>
+      <w:proofErr w:type="gramStart"/>
       <w:r>
         <w:rPr>
           <w:rFonts w:hint="eastAsia"/>
           <w:b/>
         </w:rPr>
-        <w:t>管理平台内网购拼单/外卖拼单/拼车/活动信息</w:t>
+        <w:t>网购拼单</w:t>
+      </w:r>
+      <w:proofErr w:type="gramEnd"/>
+      <w:r>
+        <w:rPr>
+          <w:rFonts w:hint="eastAsia"/>
+          <w:b/>
+        </w:rPr>
+        <w:t>/外卖</w:t>
+      </w:r>
+      <w:proofErr w:type="gramStart"/>
+      <w:r>
+        <w:rPr>
+          <w:rFonts w:hint="eastAsia"/>
+          <w:b/>
+        </w:rPr>
+        <w:t>拼单/拼车</w:t>
+      </w:r>
+      <w:proofErr w:type="gramEnd"/>
+      <w:r>
+        <w:rPr>
+          <w:rFonts w:hint="eastAsia"/>
+          <w:b/>
+        </w:rPr>
+        <w:t>/活动信息</w:t>
       </w:r>
       <w:r>
         <w:rPr>
@@ -2607,34 +2873,31 @@
         <w:pStyle w:val="1"/>
         <w:ind w:left="360" w:hanging="360"/>
       </w:pPr>
-      <w:bookmarkStart w:id="4" w:name="_Toc356851229"/>
+      <w:bookmarkStart w:id="5" w:name="_Toc356851229"/>
       <w:r>
         <w:rPr>
           <w:rFonts w:hint="eastAsia"/>
         </w:rPr>
         <w:t>逻辑视图</w:t>
       </w:r>
-      <w:bookmarkEnd w:id="4"/>
+      <w:bookmarkEnd w:id="5"/>
     </w:p>
     <w:p>
       <w:pPr>
         <w:pStyle w:val="2"/>
       </w:pPr>
-      <w:bookmarkStart w:id="5" w:name="_Toc356851230"/>
+      <w:bookmarkStart w:id="6" w:name="_Toc356851230"/>
       <w:r>
         <w:rPr>
           <w:rFonts w:hint="eastAsia"/>
         </w:rPr>
         <w:t>概述</w:t>
       </w:r>
-      <w:bookmarkEnd w:id="5"/>
+      <w:bookmarkEnd w:id="6"/>
     </w:p>
     <w:p>
       <w:pPr>
         <w:pStyle w:val="a9"/>
-        <w:rPr>
-          <w:rFonts w:hint="eastAsia"/>
-        </w:rPr>
       </w:pPr>
       <w:r>
         <w:rPr>
@@ -2695,12 +2958,20 @@
       <w:pPr>
         <w:pStyle w:val="a9"/>
       </w:pPr>
+      <w:proofErr w:type="gramStart"/>
       <w:r>
         <w:rPr>
           <w:rFonts w:hint="eastAsia"/>
         </w:rPr>
         <w:lastRenderedPageBreak/>
-        <w:t>微服务架构下，将系统拆分成细粒度的微服务。</w:t>
+        <w:t>微服务</w:t>
+      </w:r>
+      <w:proofErr w:type="gramEnd"/>
+      <w:r>
+        <w:rPr>
+          <w:rFonts w:hint="eastAsia"/>
+        </w:rPr>
+        <w:t>架构下，将系统拆分成细粒度的微服务。</w:t>
       </w:r>
     </w:p>
     <w:p>
@@ -2723,8 +2994,16 @@
         <w:rPr>
           <w:rFonts w:hint="eastAsia"/>
         </w:rPr>
-        <w:t>服务、推荐服务，每个服务专注与服务本身的事情，当需要调用其他服务的时候通过Api</w:t>
-      </w:r>
+        <w:t>服务、推荐服务，每个服务专注与服务本身的事情，当需要调用其他服务的时候通过</w:t>
+      </w:r>
+      <w:proofErr w:type="spellStart"/>
+      <w:r>
+        <w:rPr>
+          <w:rFonts w:hint="eastAsia"/>
+        </w:rPr>
+        <w:t>Api</w:t>
+      </w:r>
+      <w:proofErr w:type="spellEnd"/>
       <w:r>
         <w:t xml:space="preserve"> gateway</w:t>
       </w:r>
@@ -2768,11 +3047,19 @@
       <w:pPr>
         <w:pStyle w:val="a9"/>
       </w:pPr>
-      <w:r>
-        <w:rPr>
-          <w:rFonts w:hint="eastAsia"/>
-        </w:rPr>
-        <w:t>群聊服务是基于X</w:t>
+      <w:proofErr w:type="gramStart"/>
+      <w:r>
+        <w:rPr>
+          <w:rFonts w:hint="eastAsia"/>
+        </w:rPr>
+        <w:t>群聊服务</w:t>
+      </w:r>
+      <w:proofErr w:type="gramEnd"/>
+      <w:r>
+        <w:rPr>
+          <w:rFonts w:hint="eastAsia"/>
+        </w:rPr>
+        <w:t>是基于X</w:t>
       </w:r>
       <w:r>
         <w:t>MPP</w:t>
@@ -2797,14 +3084,14 @@
       <w:pPr>
         <w:pStyle w:val="2"/>
       </w:pPr>
-      <w:bookmarkStart w:id="6" w:name="_Toc356851231"/>
+      <w:bookmarkStart w:id="7" w:name="_Toc356851231"/>
       <w:r>
         <w:rPr>
           <w:rFonts w:hint="eastAsia"/>
         </w:rPr>
         <w:t>在构架方面具有重要意义的设计包</w:t>
       </w:r>
-      <w:bookmarkEnd w:id="6"/>
+      <w:bookmarkEnd w:id="7"/>
     </w:p>
     <w:p>
       <w:pPr>
@@ -2897,7 +3184,35 @@
         <w:rPr>
           <w:rFonts w:hint="eastAsia"/>
         </w:rPr>
-        <w:t>其中主要负责的逻辑是对Activity添加，删除，修改，查询。添加活动会存入一个聊天的群聊记录，这个群聊和活动一对一存在。</w:t>
+        <w:t>其中主要负责的逻辑是对Activity添加，删除，修改，查询。添加活动会存入一个聊天</w:t>
+      </w:r>
+      <w:proofErr w:type="gramStart"/>
+      <w:r>
+        <w:rPr>
+          <w:rFonts w:hint="eastAsia"/>
+        </w:rPr>
+        <w:t>的群聊记录</w:t>
+      </w:r>
+      <w:proofErr w:type="gramEnd"/>
+      <w:r>
+        <w:rPr>
+          <w:rFonts w:hint="eastAsia"/>
+        </w:rPr>
+        <w:t>，</w:t>
+      </w:r>
+      <w:proofErr w:type="gramStart"/>
+      <w:r>
+        <w:rPr>
+          <w:rFonts w:hint="eastAsia"/>
+        </w:rPr>
+        <w:t>这个群聊和</w:t>
+      </w:r>
+      <w:proofErr w:type="gramEnd"/>
+      <w:r>
+        <w:rPr>
+          <w:rFonts w:hint="eastAsia"/>
+        </w:rPr>
+        <w:t>活动一对一存在。</w:t>
       </w:r>
     </w:p>
     <w:p>
@@ -2945,8 +3260,16 @@
         <w:rPr>
           <w:rFonts w:hint="eastAsia"/>
         </w:rPr>
-        <w:t>其主要的逻辑就是对登录进行验证，查询用户在线状态，登录后返回jwt</w:t>
-      </w:r>
+        <w:t>其主要的逻辑就是对登录进行验证，查询用户在线状态，登录后返回</w:t>
+      </w:r>
+      <w:proofErr w:type="spellStart"/>
+      <w:r>
+        <w:rPr>
+          <w:rFonts w:hint="eastAsia"/>
+        </w:rPr>
+        <w:t>jwt</w:t>
+      </w:r>
+      <w:proofErr w:type="spellEnd"/>
     </w:p>
     <w:p>
       <w:pPr>
@@ -3132,7 +3455,35 @@
         <w:rPr>
           <w:rFonts w:hint="eastAsia"/>
         </w:rPr>
-        <w:t>其主要的逻辑是在用户发布一个活动后，建立一个生命周期和活动同步的群聊服务，参与到该活动中的用户可以进行群聊商讨活动策略，安排等</w:t>
+        <w:t>其主要的逻辑是在用户发布一个活动后，建立一个生命周期和活动同步</w:t>
+      </w:r>
+      <w:proofErr w:type="gramStart"/>
+      <w:r>
+        <w:rPr>
+          <w:rFonts w:hint="eastAsia"/>
+        </w:rPr>
+        <w:t>的群聊服务</w:t>
+      </w:r>
+      <w:proofErr w:type="gramEnd"/>
+      <w:r>
+        <w:rPr>
+          <w:rFonts w:hint="eastAsia"/>
+        </w:rPr>
+        <w:t>，参与到该活动中的用户可以</w:t>
+      </w:r>
+      <w:proofErr w:type="gramStart"/>
+      <w:r>
+        <w:rPr>
+          <w:rFonts w:hint="eastAsia"/>
+        </w:rPr>
+        <w:t>进行群聊商讨</w:t>
+      </w:r>
+      <w:proofErr w:type="gramEnd"/>
+      <w:r>
+        <w:rPr>
+          <w:rFonts w:hint="eastAsia"/>
+        </w:rPr>
+        <w:t>活动策略，安排等</w:t>
       </w:r>
     </w:p>
     <w:p>
@@ -3174,14 +3525,14 @@
         <w:pStyle w:val="1"/>
         <w:ind w:left="360" w:hanging="360"/>
       </w:pPr>
-      <w:bookmarkStart w:id="7" w:name="_Toc356851232"/>
+      <w:bookmarkStart w:id="8" w:name="_Toc356851232"/>
       <w:r>
         <w:rPr>
           <w:rFonts w:hint="eastAsia"/>
         </w:rPr>
         <w:t>进程视图</w:t>
       </w:r>
-      <w:bookmarkEnd w:id="7"/>
+      <w:bookmarkEnd w:id="8"/>
     </w:p>
     <w:p>
       <w:pPr>
@@ -3203,9 +3554,6 @@
     <w:p>
       <w:pPr>
         <w:pStyle w:val="a9"/>
-        <w:rPr>
-          <w:rFonts w:hint="eastAsia"/>
-        </w:rPr>
       </w:pPr>
       <w:r>
         <w:rPr>
@@ -3282,16 +3630,46 @@
         <w:rPr>
           <w:rFonts w:hint="eastAsia"/>
         </w:rPr>
-        <w:t>反向代理服务器是程序的入口，前端发送请求至这个入口，nginx进程如理请求，及那个其分发到其他进程，根据路由格式分发到micro</w:t>
-      </w:r>
-      <w:r>
-        <w:t xml:space="preserve"> api gateway</w:t>
-      </w:r>
-      <w:r>
-        <w:rPr>
-          <w:rFonts w:hint="eastAsia"/>
-        </w:rPr>
-        <w:t>或者群聊的控制器中。</w:t>
+        <w:t>反向代理服务器是程序的入口，前端发送请求至这个入口，</w:t>
+      </w:r>
+      <w:proofErr w:type="spellStart"/>
+      <w:r>
+        <w:rPr>
+          <w:rFonts w:hint="eastAsia"/>
+        </w:rPr>
+        <w:t>nginx</w:t>
+      </w:r>
+      <w:proofErr w:type="spellEnd"/>
+      <w:r>
+        <w:rPr>
+          <w:rFonts w:hint="eastAsia"/>
+        </w:rPr>
+        <w:t>进程如理请求，及那个其分发到其他进程，根据路由格式分发到micro</w:t>
+      </w:r>
+      <w:r>
+        <w:t xml:space="preserve"> </w:t>
+      </w:r>
+      <w:proofErr w:type="spellStart"/>
+      <w:r>
+        <w:t>api</w:t>
+      </w:r>
+      <w:proofErr w:type="spellEnd"/>
+      <w:r>
+        <w:t xml:space="preserve"> gateway</w:t>
+      </w:r>
+      <w:proofErr w:type="gramStart"/>
+      <w:r>
+        <w:rPr>
+          <w:rFonts w:hint="eastAsia"/>
+        </w:rPr>
+        <w:t>或者群聊的</w:t>
+      </w:r>
+      <w:proofErr w:type="gramEnd"/>
+      <w:r>
+        <w:rPr>
+          <w:rFonts w:hint="eastAsia"/>
+        </w:rPr>
+        <w:t>控制器中。</w:t>
       </w:r>
     </w:p>
     <w:p>
@@ -3299,17 +3677,30 @@
         <w:pStyle w:val="a9"/>
       </w:pPr>
       <w:r>
-        <w:t>Micro api</w:t>
-      </w:r>
-      <w:r>
-        <w:rPr>
-          <w:rFonts w:hint="eastAsia"/>
-        </w:rPr>
-        <w:t>通过proto协议，使用g</w:t>
+        <w:t xml:space="preserve">Micro </w:t>
+      </w:r>
+      <w:proofErr w:type="spellStart"/>
+      <w:r>
+        <w:t>api</w:t>
+      </w:r>
+      <w:proofErr w:type="spellEnd"/>
+      <w:r>
+        <w:rPr>
+          <w:rFonts w:hint="eastAsia"/>
+        </w:rPr>
+        <w:t>通过proto协议，使用</w:t>
+      </w:r>
+      <w:proofErr w:type="spellStart"/>
+      <w:r>
+        <w:rPr>
+          <w:rFonts w:hint="eastAsia"/>
+        </w:rPr>
+        <w:t>g</w:t>
       </w:r>
       <w:r>
         <w:t>rpc</w:t>
       </w:r>
+      <w:proofErr w:type="spellEnd"/>
       <w:r>
         <w:rPr>
           <w:rFonts w:hint="eastAsia"/>
@@ -3335,13 +3726,32 @@
         <w:t>协议调用其他进程。</w:t>
       </w:r>
       <w:r>
-        <w:t>Micro api</w:t>
-      </w:r>
-      <w:r>
-        <w:rPr>
-          <w:rFonts w:hint="eastAsia"/>
-        </w:rPr>
-        <w:t>收到nginx反向代理服务器的请求后，如果服务可用，主线程就会进行到l</w:t>
+        <w:t xml:space="preserve">Micro </w:t>
+      </w:r>
+      <w:proofErr w:type="spellStart"/>
+      <w:r>
+        <w:t>api</w:t>
+      </w:r>
+      <w:proofErr w:type="spellEnd"/>
+      <w:r>
+        <w:rPr>
+          <w:rFonts w:hint="eastAsia"/>
+        </w:rPr>
+        <w:t>收到</w:t>
+      </w:r>
+      <w:proofErr w:type="spellStart"/>
+      <w:r>
+        <w:rPr>
+          <w:rFonts w:hint="eastAsia"/>
+        </w:rPr>
+        <w:t>nginx</w:t>
+      </w:r>
+      <w:proofErr w:type="spellEnd"/>
+      <w:r>
+        <w:rPr>
+          <w:rFonts w:hint="eastAsia"/>
+        </w:rPr>
+        <w:t>反向代理服务器的请求后，如果服务可用，主线程就会进行到l</w:t>
       </w:r>
       <w:r>
         <w:t>oad balance</w:t>
@@ -3350,11 +3760,19 @@
         <w:rPr>
           <w:rFonts w:hint="eastAsia"/>
         </w:rPr>
-        <w:t>处，默认使用r</w:t>
+        <w:t>处，默认使用</w:t>
+      </w:r>
+      <w:proofErr w:type="spellStart"/>
+      <w:r>
+        <w:rPr>
+          <w:rFonts w:hint="eastAsia"/>
+        </w:rPr>
+        <w:t>r</w:t>
       </w:r>
       <w:r>
         <w:t>oundRobin</w:t>
       </w:r>
+      <w:proofErr w:type="spellEnd"/>
       <w:r>
         <w:rPr>
           <w:rFonts w:hint="eastAsia"/>
@@ -3376,7 +3794,7 @@
         <w:pStyle w:val="1"/>
         <w:ind w:left="360" w:hanging="360"/>
       </w:pPr>
-      <w:bookmarkStart w:id="8" w:name="_Toc356851233"/>
+      <w:bookmarkStart w:id="9" w:name="_Toc356851233"/>
       <w:r>
         <w:rPr>
           <w:rFonts w:hint="eastAsia"/>
@@ -3384,15 +3802,12 @@
         <w:lastRenderedPageBreak/>
         <w:t>部署视图</w:t>
       </w:r>
-      <w:bookmarkEnd w:id="8"/>
+      <w:bookmarkEnd w:id="9"/>
     </w:p>
     <w:p>
       <w:pPr>
         <w:pStyle w:val="a9"/>
         <w:ind w:left="0"/>
-        <w:rPr>
-          <w:rFonts w:hint="eastAsia"/>
-        </w:rPr>
       </w:pPr>
       <w:r>
         <w:rPr>
@@ -3463,7 +3878,14 @@
         <w:rPr>
           <w:rFonts w:hint="eastAsia"/>
         </w:rPr>
-        <w:t>除了Group</w:t>
+        <w:t>除了</w:t>
+      </w:r>
+      <w:proofErr w:type="spellStart"/>
+      <w:r>
+        <w:rPr>
+          <w:rFonts w:hint="eastAsia"/>
+        </w:rPr>
+        <w:t>Group</w:t>
       </w:r>
       <w:r>
         <w:t>C</w:t>
@@ -3472,7 +3894,14 @@
         <w:rPr>
           <w:rFonts w:hint="eastAsia"/>
         </w:rPr>
-        <w:t>hat以外的其他</w:t>
+        <w:t>hat</w:t>
+      </w:r>
+      <w:proofErr w:type="spellEnd"/>
+      <w:r>
+        <w:rPr>
+          <w:rFonts w:hint="eastAsia"/>
+        </w:rPr>
+        <w:t>以外的其他</w:t>
       </w:r>
       <w:r>
         <w:rPr>
@@ -3490,16 +3919,52 @@
         <w:rPr>
           <w:rFonts w:hint="eastAsia"/>
         </w:rPr>
-        <w:t>其中Group</w:t>
+        <w:t>其中</w:t>
+      </w:r>
+      <w:proofErr w:type="spellStart"/>
+      <w:r>
+        <w:rPr>
+          <w:rFonts w:hint="eastAsia"/>
+        </w:rPr>
+        <w:t>Group</w:t>
       </w:r>
       <w:r>
         <w:t>Chat</w:t>
       </w:r>
-      <w:r>
-        <w:rPr>
-          <w:rFonts w:hint="eastAsia"/>
-        </w:rPr>
-        <w:t>（群聊）服务不属于微服务架构中的部分，该群聊服务通过X</w:t>
+      <w:proofErr w:type="spellEnd"/>
+      <w:r>
+        <w:rPr>
+          <w:rFonts w:hint="eastAsia"/>
+        </w:rPr>
+        <w:t>（群聊）服务不属于</w:t>
+      </w:r>
+      <w:proofErr w:type="gramStart"/>
+      <w:r>
+        <w:rPr>
+          <w:rFonts w:hint="eastAsia"/>
+        </w:rPr>
+        <w:t>微服务</w:t>
+      </w:r>
+      <w:proofErr w:type="gramEnd"/>
+      <w:r>
+        <w:rPr>
+          <w:rFonts w:hint="eastAsia"/>
+        </w:rPr>
+        <w:t>架构中的部分，该</w:t>
+      </w:r>
+      <w:proofErr w:type="gramStart"/>
+      <w:r>
+        <w:rPr>
+          <w:rFonts w:hint="eastAsia"/>
+        </w:rPr>
+        <w:t>群聊服务</w:t>
+      </w:r>
+      <w:proofErr w:type="gramEnd"/>
+      <w:r>
+        <w:rPr>
+          <w:rFonts w:hint="eastAsia"/>
+        </w:rPr>
+        <w:t>通过X</w:t>
       </w:r>
       <w:r>
         <w:t>MPP</w:t>
@@ -3515,12 +3980,14 @@
       <w:pPr>
         <w:pStyle w:val="a9"/>
       </w:pPr>
+      <w:proofErr w:type="gramStart"/>
       <w:r>
         <w:rPr>
           <w:rFonts w:hint="eastAsia"/>
         </w:rPr>
         <w:t>群聊服务</w:t>
       </w:r>
+      <w:proofErr w:type="gramEnd"/>
       <w:r>
         <w:rPr>
           <w:rFonts w:hint="eastAsia"/>
@@ -3557,7 +4024,7 @@
         <w:pStyle w:val="1"/>
         <w:ind w:left="360" w:hanging="360"/>
       </w:pPr>
-      <w:bookmarkStart w:id="9" w:name="_Toc356851234"/>
+      <w:bookmarkStart w:id="10" w:name="_Toc356851234"/>
       <w:r>
         <w:rPr>
           <w:rFonts w:hint="eastAsia"/>
@@ -3565,14 +4032,9 @@
         <w:lastRenderedPageBreak/>
         <w:t>实现视图</w:t>
       </w:r>
-      <w:bookmarkEnd w:id="9"/>
-    </w:p>
-    <w:p>
-      <w:pPr>
-        <w:rPr>
-          <w:rFonts w:hint="eastAsia"/>
-        </w:rPr>
-      </w:pPr>
+      <w:bookmarkEnd w:id="10"/>
+    </w:p>
+    <w:p>
       <w:r>
         <w:rPr>
           <w:rFonts w:hint="eastAsia"/>
@@ -3629,11 +4091,19 @@
       </w:r>
     </w:p>
     <w:p>
-      <w:r>
-        <w:rPr>
-          <w:rFonts w:hint="eastAsia"/>
-        </w:rPr>
-        <w:t>一个包即为一个构件，所有</w:t>
+      <w:proofErr w:type="gramStart"/>
+      <w:r>
+        <w:rPr>
+          <w:rFonts w:hint="eastAsia"/>
+        </w:rPr>
+        <w:t>一个包即为</w:t>
+      </w:r>
+      <w:proofErr w:type="gramEnd"/>
+      <w:r>
+        <w:rPr>
+          <w:rFonts w:hint="eastAsia"/>
+        </w:rPr>
+        <w:t>一个构件，所有</w:t>
       </w:r>
       <w:r>
         <w:rPr>
@@ -3737,7 +4207,7 @@
         <w:pStyle w:val="1"/>
         <w:ind w:left="360" w:hanging="360"/>
       </w:pPr>
-      <w:bookmarkStart w:id="10" w:name="_Toc356851235"/>
+      <w:bookmarkStart w:id="11" w:name="_Toc356851235"/>
       <w:r>
         <w:rPr>
           <w:rFonts w:hint="eastAsia"/>
@@ -3745,14 +4215,14 @@
         <w:lastRenderedPageBreak/>
         <w:t>数据视图（可选）</w:t>
       </w:r>
-      <w:bookmarkEnd w:id="10"/>
+      <w:bookmarkEnd w:id="11"/>
     </w:p>
     <w:p>
       <w:pPr>
         <w:widowControl/>
         <w:spacing w:line="240" w:lineRule="auto"/>
         <w:rPr>
-          <w:rFonts w:hAnsi="宋体" w:cs="宋体" w:hint="eastAsia"/>
+          <w:rFonts w:hAnsi="宋体" w:cs="宋体"/>
           <w:snapToGrid/>
           <w:sz w:val="24"/>
           <w:szCs w:val="24"/>
@@ -3815,8 +4285,6 @@
           </wp:inline>
         </w:drawing>
       </w:r>
-      <w:bookmarkStart w:id="11" w:name="_GoBack"/>
-      <w:bookmarkEnd w:id="11"/>
     </w:p>
     <w:p>
       <w:pPr>
@@ -3849,11 +4317,19 @@
         <w:rPr>
           <w:rFonts w:hint="eastAsia"/>
         </w:rPr>
-        <w:t>信息存储在M</w:t>
+        <w:t>信息存储在</w:t>
+      </w:r>
+      <w:proofErr w:type="spellStart"/>
+      <w:r>
+        <w:rPr>
+          <w:rFonts w:hint="eastAsia"/>
+        </w:rPr>
+        <w:t>M</w:t>
       </w:r>
       <w:r>
         <w:t>ysql</w:t>
       </w:r>
+      <w:proofErr w:type="spellEnd"/>
       <w:r>
         <w:rPr>
           <w:rFonts w:hint="eastAsia"/>
@@ -5975,7 +6451,7 @@
     </w:rPrDefault>
     <w:pPrDefault/>
   </w:docDefaults>
-  <w:latentStyles w:defLockedState="0" w:defUIPriority="0" w:defSemiHidden="0" w:defUnhideWhenUsed="0" w:defQFormat="0" w:count="376">
+  <w:latentStyles w:defLockedState="0" w:defUIPriority="0" w:defSemiHidden="0" w:defUnhideWhenUsed="0" w:defQFormat="0" w:count="377">
     <w:lsdException w:name="Normal" w:qFormat="1"/>
     <w:lsdException w:name="heading 1" w:qFormat="1"/>
     <w:lsdException w:name="heading 2" w:qFormat="1"/>
@@ -5994,6 +6470,7 @@
     <w:lsdException w:name="Strong" w:qFormat="1"/>
     <w:lsdException w:name="Emphasis" w:qFormat="1"/>
     <w:lsdException w:name="HTML Keyboard" w:semiHidden="1" w:unhideWhenUsed="1"/>
+    <w:lsdException w:name="HTML Variable" w:semiHidden="1" w:unhideWhenUsed="1"/>
     <w:lsdException w:name="annotation subject" w:semiHidden="1" w:unhideWhenUsed="1"/>
     <w:lsdException w:name="No List" w:semiHidden="1" w:unhideWhenUsed="1"/>
     <w:lsdException w:name="Outline List 1" w:semiHidden="1" w:unhideWhenUsed="1"/>
@@ -6036,10 +6513,11 @@
     <w:lsdException w:name="Table Contemporary" w:semiHidden="1" w:unhideWhenUsed="1"/>
     <w:lsdException w:name="Table Elegant" w:semiHidden="1" w:unhideWhenUsed="1"/>
     <w:lsdException w:name="Table Professional" w:semiHidden="1" w:unhideWhenUsed="1"/>
+    <w:lsdException w:name="Table Subtle 1" w:semiHidden="1" w:unhideWhenUsed="1"/>
     <w:lsdException w:name="Table Subtle 2" w:semiHidden="1" w:unhideWhenUsed="1"/>
     <w:lsdException w:name="Table Web 1" w:semiHidden="1" w:unhideWhenUsed="1"/>
+    <w:lsdException w:name="Table Web 2" w:semiHidden="1" w:unhideWhenUsed="1"/>
     <w:lsdException w:name="Balloon Text" w:semiHidden="1" w:unhideWhenUsed="1"/>
-    <w:lsdException w:name="Table Theme" w:semiHidden="1" w:unhideWhenUsed="1"/>
     <w:lsdException w:name="Placeholder Text" w:semiHidden="1" w:uiPriority="99"/>
     <w:lsdException w:name="No Spacing" w:uiPriority="1" w:qFormat="1"/>
     <w:lsdException w:name="Light Shading" w:uiPriority="60"/>
@@ -6260,6 +6738,7 @@
     <w:lsdException w:name="Hashtag" w:semiHidden="1" w:uiPriority="99" w:unhideWhenUsed="1"/>
     <w:lsdException w:name="Unresolved Mention" w:semiHidden="1" w:uiPriority="99" w:unhideWhenUsed="1"/>
     <w:lsdException w:name="Smart Link" w:semiHidden="1" w:uiPriority="99" w:unhideWhenUsed="1"/>
+    <w:lsdException w:name="Smart Link Error" w:semiHidden="1" w:uiPriority="99" w:unhideWhenUsed="1"/>
   </w:latentStyles>
   <w:style w:type="paragraph" w:default="1" w:styleId="a">
     <w:name w:val="Normal"/>

</xml_diff>